<commit_message>
feat: realizado mais algumas corecoes
</commit_message>
<xml_diff>
--- a/PFC_2025_Docs/PFC_Donate_v2.1_Correção.docx
+++ b/PFC_2025_Docs/PFC_Donate_v2.1_Correção.docx
@@ -1355,11 +1355,33 @@
       <w:r>
         <w:t xml:space="preserve"> e uma </w:t>
       </w:r>
+      <w:proofErr w:type="spellStart"/>
       <w:r>
         <w:rPr>
           <w:i/>
         </w:rPr>
-        <w:t xml:space="preserve">Aplication Programming Interface </w:t>
+        <w:t>Aplication</w:t>
+      </w:r>
+      <w:proofErr w:type="spellEnd"/>
+      <w:r>
+        <w:rPr>
+          <w:i/>
+        </w:rPr>
+        <w:t xml:space="preserve"> </w:t>
+      </w:r>
+      <w:proofErr w:type="spellStart"/>
+      <w:r>
+        <w:rPr>
+          <w:i/>
+        </w:rPr>
+        <w:t>Programming</w:t>
+      </w:r>
+      <w:proofErr w:type="spellEnd"/>
+      <w:r>
+        <w:rPr>
+          <w:i/>
+        </w:rPr>
+        <w:t xml:space="preserve"> Interface </w:t>
       </w:r>
       <w:r>
         <w:t>de integração</w:t>
@@ -2387,30 +2409,62 @@
       <w:r>
         <w:t xml:space="preserve"> </w:t>
       </w:r>
+      <w:proofErr w:type="spellStart"/>
       <w:r>
         <w:rPr>
           <w:i/>
         </w:rPr>
         <w:t>Hyper</w:t>
       </w:r>
+      <w:proofErr w:type="spellEnd"/>
       <w:r>
         <w:rPr>
           <w:i/>
         </w:rPr>
         <w:t xml:space="preserve"> </w:t>
       </w:r>
+      <w:proofErr w:type="spellStart"/>
       <w:r>
         <w:rPr>
           <w:i/>
         </w:rPr>
-        <w:t>Text Transfer Protocol</w:t>
-      </w:r>
-    </w:p>
-    <w:p>
-      <w:pPr>
+        <w:t>Text</w:t>
+      </w:r>
+      <w:proofErr w:type="spellEnd"/>
+      <w:r>
         <w:rPr>
           <w:i/>
         </w:rPr>
+        <w:t xml:space="preserve"> </w:t>
+      </w:r>
+      <w:proofErr w:type="spellStart"/>
+      <w:r>
+        <w:rPr>
+          <w:i/>
+        </w:rPr>
+        <w:t>Transfer</w:t>
+      </w:r>
+      <w:proofErr w:type="spellEnd"/>
+      <w:r>
+        <w:rPr>
+          <w:i/>
+        </w:rPr>
+        <w:t xml:space="preserve"> </w:t>
+      </w:r>
+      <w:proofErr w:type="spellStart"/>
+      <w:r>
+        <w:rPr>
+          <w:i/>
+        </w:rPr>
+        <w:t>Protocol</w:t>
+      </w:r>
+      <w:proofErr w:type="spellEnd"/>
+    </w:p>
+    <w:p>
+      <w:pPr>
+        <w:rPr>
+          <w:i/>
+        </w:rPr>
       </w:pPr>
       <w:r>
         <w:t xml:space="preserve">HTTPS </w:t>
@@ -2421,24 +2475,70 @@
       <w:r>
         <w:t xml:space="preserve"> </w:t>
       </w:r>
+      <w:proofErr w:type="spellStart"/>
       <w:r>
         <w:rPr>
           <w:i/>
         </w:rPr>
         <w:t>Hyper</w:t>
       </w:r>
+      <w:proofErr w:type="spellEnd"/>
       <w:r>
         <w:rPr>
           <w:i/>
         </w:rPr>
         <w:t xml:space="preserve"> </w:t>
       </w:r>
+      <w:proofErr w:type="spellStart"/>
       <w:r>
         <w:rPr>
           <w:i/>
         </w:rPr>
-        <w:t>Text Transfer Protocol Secure</w:t>
-      </w:r>
+        <w:t>Text</w:t>
+      </w:r>
+      <w:proofErr w:type="spellEnd"/>
+      <w:r>
+        <w:rPr>
+          <w:i/>
+        </w:rPr>
+        <w:t xml:space="preserve"> </w:t>
+      </w:r>
+      <w:proofErr w:type="spellStart"/>
+      <w:r>
+        <w:rPr>
+          <w:i/>
+        </w:rPr>
+        <w:t>Transfer</w:t>
+      </w:r>
+      <w:proofErr w:type="spellEnd"/>
+      <w:r>
+        <w:rPr>
+          <w:i/>
+        </w:rPr>
+        <w:t xml:space="preserve"> </w:t>
+      </w:r>
+      <w:proofErr w:type="spellStart"/>
+      <w:r>
+        <w:rPr>
+          <w:i/>
+        </w:rPr>
+        <w:t>Protocol</w:t>
+      </w:r>
+      <w:proofErr w:type="spellEnd"/>
+      <w:r>
+        <w:rPr>
+          <w:i/>
+        </w:rPr>
+        <w:t xml:space="preserve"> </w:t>
+      </w:r>
+      <w:proofErr w:type="spellStart"/>
+      <w:r>
+        <w:rPr>
+          <w:i/>
+        </w:rPr>
+        <w:t>Secure</w:t>
+      </w:r>
+      <w:proofErr w:type="spellEnd"/>
     </w:p>
     <w:p>
       <w:r>
@@ -2491,12 +2591,28 @@
         </w:rPr>
         <w:t>-</w:t>
       </w:r>
+      <w:proofErr w:type="spellStart"/>
       <w:r>
         <w:rPr>
           <w:i/>
         </w:rPr>
-        <w:t>View-Controller</w:t>
-      </w:r>
+        <w:t>View</w:t>
+      </w:r>
+      <w:proofErr w:type="spellEnd"/>
+      <w:r>
+        <w:rPr>
+          <w:i/>
+        </w:rPr>
+        <w:t>-</w:t>
+      </w:r>
+      <w:proofErr w:type="spellStart"/>
+      <w:r>
+        <w:rPr>
+          <w:i/>
+        </w:rPr>
+        <w:t>Controller</w:t>
+      </w:r>
+      <w:proofErr w:type="spellEnd"/>
     </w:p>
     <w:p>
       <w:pPr>
@@ -2518,33 +2634,54 @@
     </w:p>
     <w:p>
       <w:r>
-        <w:t>RBLH-BR – Rede Brasileira de Bancos de Leite Humano</w:t>
-      </w:r>
-    </w:p>
-    <w:p>
-      <w:r>
-        <w:t>RF – Requisito Funcional</w:t>
-      </w:r>
-    </w:p>
-    <w:p>
-      <w:r>
-        <w:t>RN – Regras de Negocio</w:t>
-      </w:r>
-    </w:p>
-    <w:p>
-      <w:r>
-        <w:t>RNF – Requisito Não Funcional</w:t>
-      </w:r>
-    </w:p>
-    <w:p>
-      <w:r>
-        <w:t xml:space="preserve">SDK – </w:t>
-      </w:r>
+        <w:t xml:space="preserve">ONU – </w:t>
+      </w:r>
+      <w:proofErr w:type="spellStart"/>
       <w:r>
         <w:rPr>
           <w:i/>
           <w:iCs/>
         </w:rPr>
+        <w:t>Optical</w:t>
+      </w:r>
+      <w:proofErr w:type="spellEnd"/>
+      <w:r>
+        <w:rPr>
+          <w:i/>
+          <w:iCs/>
+        </w:rPr>
+        <w:t xml:space="preserve"> Network Unit</w:t>
+      </w:r>
+    </w:p>
+    <w:p>
+      <w:r>
+        <w:t>RBLH-BR – Rede Brasileira de Bancos de Leite Humano</w:t>
+      </w:r>
+    </w:p>
+    <w:p>
+      <w:r>
+        <w:t>RF – Requisito Funcional</w:t>
+      </w:r>
+    </w:p>
+    <w:p>
+      <w:r>
+        <w:t>RN – Regras de Negocio</w:t>
+      </w:r>
+    </w:p>
+    <w:p>
+      <w:r>
+        <w:t>RNF – Requisito Não Funcional</w:t>
+      </w:r>
+    </w:p>
+    <w:p>
+      <w:r>
+        <w:t xml:space="preserve">SDK – </w:t>
+      </w:r>
+      <w:r>
+        <w:rPr>
+          <w:i/>
+          <w:iCs/>
+        </w:rPr>
         <w:t>Software Development Kit</w:t>
       </w:r>
     </w:p>
@@ -2560,52 +2697,49 @@
     </w:p>
     <w:p>
       <w:r>
+        <w:lastRenderedPageBreak/>
         <w:t xml:space="preserve">UML – </w:t>
       </w:r>
+      <w:proofErr w:type="spellStart"/>
       <w:r>
         <w:rPr>
           <w:i/>
         </w:rPr>
-        <w:t>Unified Modeling Language</w:t>
-      </w:r>
-    </w:p>
-    <w:p>
-      <w:r>
-        <w:lastRenderedPageBreak/>
+        <w:t>Unified</w:t>
+      </w:r>
+      <w:proofErr w:type="spellEnd"/>
+      <w:r>
+        <w:rPr>
+          <w:i/>
+        </w:rPr>
+        <w:t xml:space="preserve"> </w:t>
+      </w:r>
+      <w:proofErr w:type="spellStart"/>
+      <w:r>
+        <w:rPr>
+          <w:i/>
+        </w:rPr>
+        <w:t>Modeling</w:t>
+      </w:r>
+      <w:proofErr w:type="spellEnd"/>
+      <w:r>
+        <w:rPr>
+          <w:i/>
+        </w:rPr>
+        <w:t xml:space="preserve"> </w:t>
+      </w:r>
+      <w:proofErr w:type="spellStart"/>
+      <w:r>
+        <w:rPr>
+          <w:i/>
+        </w:rPr>
+        <w:t>Language</w:t>
+      </w:r>
+      <w:proofErr w:type="spellEnd"/>
+    </w:p>
+    <w:p>
+      <w:r>
         <w:t>UTI – Unidade de Terapia Intensiva</w:t>
-      </w:r>
-    </w:p>
-    <w:p>
-      <w:r>
-        <w:rPr>
-          <w:i/>
-        </w:rPr>
-        <w:t xml:space="preserve">  </w:t>
-      </w:r>
-      <w:r>
-        <w:rPr>
-          <w:i/>
-          <w:highlight w:val="yellow"/>
-        </w:rPr>
-        <w:t xml:space="preserve">/ * </w:t>
-      </w:r>
-      <w:r>
-        <w:rPr>
-          <w:highlight w:val="yellow"/>
-        </w:rPr>
-        <w:t xml:space="preserve">A lista deve ficar em ordem alfabética. Acrescentar </w:t>
-      </w:r>
-      <w:r>
-        <w:rPr>
-          <w:highlight w:val="yellow"/>
-        </w:rPr>
-        <w:t xml:space="preserve">as novas siglas como ONU. </w:t>
-      </w:r>
-      <w:r>
-        <w:rPr>
-          <w:highlight w:val="yellow"/>
-        </w:rPr>
-        <w:t xml:space="preserve"> */</w:t>
       </w:r>
     </w:p>
     <w:p>
@@ -7823,7 +7957,15 @@
         <w:pStyle w:val="NormalWeb"/>
       </w:pPr>
       <w:r>
-        <w:t>Os Bancos de Leite Humano (BLHs) são instituições especializadas que têm como principal função coletar, processar, armazenar e distribuir leite humano doado por mulheres lactantes. Esse leite é destinado, principalmente, a recém-nascidos prematuros ou de baixo peso que, por algum motivo, não podem ser alimentados diretamente pelas próprias mães</w:t>
+        <w:t>Os Bancos de Leite Humano (</w:t>
+      </w:r>
+      <w:proofErr w:type="spellStart"/>
+      <w:r>
+        <w:t>BLHs</w:t>
+      </w:r>
+      <w:proofErr w:type="spellEnd"/>
+      <w:r>
+        <w:t>) são instituições especializadas que têm como principal função coletar, processar, armazenar e distribuir leite humano doado por mulheres lactantes. Esse leite é destinado, principalmente, a recém-nascidos prematuros ou de baixo peso que, por algum motivo, não podem ser alimentados diretamente pelas próprias mães</w:t>
       </w:r>
       <w:r>
         <w:t xml:space="preserve"> (R</w:t>
@@ -7843,7 +7985,15 @@
         <w:t xml:space="preserve"> </w:t>
       </w:r>
       <w:r>
-        <w:t>O Brasil possui, em 2023, 233 Bancos de Leite Humano (BLHs) e 240 postos de coleta, distribuídos por todos os estados e no Distrito Federal, integrando a rede rBLH-BR</w:t>
+        <w:t>O Brasil possui, em 2023, 233 Bancos de Leite Humano (</w:t>
+      </w:r>
+      <w:proofErr w:type="spellStart"/>
+      <w:r>
+        <w:t>BLHs</w:t>
+      </w:r>
+      <w:proofErr w:type="spellEnd"/>
+      <w:r>
+        <w:t>) e 240 postos de coleta, distribuídos por todos os estados e no Distrito Federal, integrando a rede rBLH-BR</w:t>
       </w:r>
       <w:r>
         <w:t xml:space="preserve"> (Brasil, 2023)</w:t>
@@ -8525,7 +8675,15 @@
         <w:t>É</w:t>
       </w:r>
       <w:r>
-        <w:t xml:space="preserve"> importante destacar o depoimento da enfermeira Jamila Leal, profissional </w:t>
+        <w:t xml:space="preserve"> importante destacar o depoimento da enfermeira </w:t>
+      </w:r>
+      <w:proofErr w:type="spellStart"/>
+      <w:r>
+        <w:t>Jamila</w:t>
+      </w:r>
+      <w:proofErr w:type="spellEnd"/>
+      <w:r>
+        <w:t xml:space="preserve"> Leal, profissional </w:t>
       </w:r>
       <w:r>
         <w:t>da HCSL</w:t>
@@ -9320,15 +9478,11 @@
         <w:t>, reforçando a importância da solidariedade e do cuidado com a saúde das crianças.</w:t>
       </w:r>
     </w:p>
+    <w:p/>
     <w:p>
       <w:pPr>
         <w:pStyle w:val="Ttulo2"/>
       </w:pPr>
-    </w:p>
-    <w:p>
-      <w:pPr>
-        <w:pStyle w:val="Ttulo2"/>
-      </w:pPr>
       <w:bookmarkStart w:id="17" w:name="_Toc209020962"/>
       <w:r>
         <w:rPr>
@@ -9344,9 +9498,6 @@
       </w:r>
     </w:p>
     <w:p>
-      <w:pPr>
-        <w:pStyle w:val="Ttulo1"/>
-      </w:pPr>
       <w:bookmarkStart w:id="18" w:name="_Toc209020963"/>
       <w:r>
         <w:br w:type="page"/>
@@ -10337,9 +10488,6 @@
       <w:bookmarkEnd w:id="21"/>
     </w:p>
     <w:p>
-      <w:pPr>
-        <w:pStyle w:val="Ttulo2"/>
-      </w:pPr>
       <w:bookmarkStart w:id="22" w:name="_Toc209020966"/>
       <w:r>
         <w:br w:type="page"/>
@@ -10447,8 +10595,13 @@
           <w:numId w:val="3"/>
         </w:numPr>
       </w:pPr>
-      <w:r>
-        <w:t>IntelliJ IDEA 2021.3.3</w:t>
+      <w:proofErr w:type="spellStart"/>
+      <w:r>
+        <w:t>IntelliJ</w:t>
+      </w:r>
+      <w:proofErr w:type="spellEnd"/>
+      <w:r>
+        <w:t xml:space="preserve"> IDEA 2021.3.3</w:t>
       </w:r>
       <w:r>
         <w:t>;</w:t>
@@ -10474,8 +10627,13 @@
           <w:numId w:val="3"/>
         </w:numPr>
       </w:pPr>
-      <w:r>
-        <w:t>PgAdmin 4 v</w:t>
+      <w:proofErr w:type="spellStart"/>
+      <w:r>
+        <w:t>PgAdmin</w:t>
+      </w:r>
+      <w:proofErr w:type="spellEnd"/>
+      <w:r>
+        <w:t xml:space="preserve"> 4 v</w:t>
       </w:r>
       <w:r>
         <w:t>1.2</w:t>
@@ -10508,7 +10666,15 @@
         </w:numPr>
       </w:pPr>
       <w:r>
-        <w:t>Visual Studio Code 1.32.3;</w:t>
+        <w:t xml:space="preserve">Visual Studio </w:t>
+      </w:r>
+      <w:proofErr w:type="spellStart"/>
+      <w:r>
+        <w:t>Code</w:t>
+      </w:r>
+      <w:proofErr w:type="spellEnd"/>
+      <w:r>
+        <w:t xml:space="preserve"> 1.32.3;</w:t>
       </w:r>
     </w:p>
     <w:p>
@@ -10519,8 +10685,21 @@
           <w:numId w:val="3"/>
         </w:numPr>
       </w:pPr>
-      <w:r>
-        <w:t>Ideas Modeler 11.96;</w:t>
+      <w:proofErr w:type="spellStart"/>
+      <w:r>
+        <w:t>Ideas</w:t>
+      </w:r>
+      <w:proofErr w:type="spellEnd"/>
+      <w:r>
+        <w:t xml:space="preserve"> </w:t>
+      </w:r>
+      <w:proofErr w:type="spellStart"/>
+      <w:r>
+        <w:t>Modeler</w:t>
+      </w:r>
+      <w:proofErr w:type="spellEnd"/>
+      <w:r>
+        <w:t xml:space="preserve"> 11.96;</w:t>
       </w:r>
     </w:p>
     <w:p>
@@ -10531,8 +10710,13 @@
           <w:numId w:val="3"/>
         </w:numPr>
       </w:pPr>
-      <w:r>
-        <w:t xml:space="preserve">Postman </w:t>
+      <w:proofErr w:type="spellStart"/>
+      <w:r>
+        <w:t>Postman</w:t>
+      </w:r>
+      <w:proofErr w:type="spellEnd"/>
+      <w:r>
+        <w:t xml:space="preserve"> </w:t>
       </w:r>
       <w:r>
         <w:t>11</w:t>
@@ -10561,8 +10745,13 @@
           <w:numId w:val="3"/>
         </w:numPr>
       </w:pPr>
-      <w:r>
-        <w:t>Git 2.</w:t>
+      <w:proofErr w:type="spellStart"/>
+      <w:r>
+        <w:t>Git</w:t>
+      </w:r>
+      <w:proofErr w:type="spellEnd"/>
+      <w:r>
+        <w:t xml:space="preserve"> 2.</w:t>
       </w:r>
       <w:r>
         <w:t>49</w:t>
@@ -10579,8 +10768,13 @@
           <w:numId w:val="3"/>
         </w:numPr>
       </w:pPr>
-      <w:r>
-        <w:t>Github;</w:t>
+      <w:proofErr w:type="spellStart"/>
+      <w:r>
+        <w:t>Github</w:t>
+      </w:r>
+      <w:proofErr w:type="spellEnd"/>
+      <w:r>
+        <w:t>;</w:t>
       </w:r>
     </w:p>
     <w:p>
@@ -10618,8 +10812,13 @@
           <w:numId w:val="3"/>
         </w:numPr>
       </w:pPr>
-      <w:r>
-        <w:t>Bootstrap;</w:t>
+      <w:proofErr w:type="spellStart"/>
+      <w:r>
+        <w:t>Bootstrap</w:t>
+      </w:r>
+      <w:proofErr w:type="spellEnd"/>
+      <w:r>
+        <w:t>;</w:t>
       </w:r>
       <w:r>
         <w:t xml:space="preserve"> </w:t>
@@ -10637,7 +10836,15 @@
         </w:numPr>
       </w:pPr>
       <w:r>
-        <w:t>Google Forms;</w:t>
+        <w:t xml:space="preserve">Google </w:t>
+      </w:r>
+      <w:proofErr w:type="spellStart"/>
+      <w:r>
+        <w:t>Forms</w:t>
+      </w:r>
+      <w:proofErr w:type="spellEnd"/>
+      <w:r>
+        <w:t>;</w:t>
       </w:r>
     </w:p>
     <w:p>
@@ -10672,6 +10879,7 @@
           <w:numId w:val="3"/>
         </w:numPr>
       </w:pPr>
+      <w:proofErr w:type="spellStart"/>
       <w:r>
         <w:t>Java</w:t>
       </w:r>
@@ -10681,6 +10889,7 @@
       <w:r>
         <w:t>cript</w:t>
       </w:r>
+      <w:proofErr w:type="spellEnd"/>
       <w:r>
         <w:t xml:space="preserve"> </w:t>
       </w:r>
@@ -10699,6 +10908,7 @@
           <w:numId w:val="3"/>
         </w:numPr>
       </w:pPr>
+      <w:proofErr w:type="spellStart"/>
       <w:r>
         <w:t>C</w:t>
       </w:r>
@@ -10708,6 +10918,7 @@
       <w:r>
         <w:t>GPT</w:t>
       </w:r>
+      <w:proofErr w:type="spellEnd"/>
       <w:r>
         <w:t xml:space="preserve"> </w:t>
       </w:r>
@@ -10726,9 +10937,11 @@
           <w:numId w:val="3"/>
         </w:numPr>
       </w:pPr>
+      <w:proofErr w:type="spellStart"/>
       <w:r>
         <w:t>Copilot</w:t>
       </w:r>
+      <w:proofErr w:type="spellEnd"/>
       <w:r>
         <w:t xml:space="preserve"> </w:t>
       </w:r>
@@ -10839,9 +11052,11 @@
       <w:r>
         <w:t xml:space="preserve"> </w:t>
       </w:r>
+      <w:proofErr w:type="spellStart"/>
       <w:r>
         <w:t>Gbytes</w:t>
       </w:r>
+      <w:proofErr w:type="spellEnd"/>
       <w:r>
         <w:t xml:space="preserve">, </w:t>
       </w:r>
@@ -10849,8 +11064,13 @@
         <w:t>SSD</w:t>
       </w:r>
       <w:r>
-        <w:t xml:space="preserve"> de 1 Tbyte</w:t>
-      </w:r>
+        <w:t xml:space="preserve"> de 1 </w:t>
+      </w:r>
+      <w:proofErr w:type="spellStart"/>
+      <w:r>
+        <w:t>Tbyte</w:t>
+      </w:r>
+      <w:proofErr w:type="spellEnd"/>
       <w:r>
         <w:t xml:space="preserve"> Nvme</w:t>
       </w:r>
@@ -10910,7 +11130,15 @@
         <w:t>SSD</w:t>
       </w:r>
       <w:r>
-        <w:t xml:space="preserve"> de 256 Gbytes e processador</w:t>
+        <w:t xml:space="preserve"> de 256 </w:t>
+      </w:r>
+      <w:proofErr w:type="spellStart"/>
+      <w:r>
+        <w:t>Gbytes</w:t>
+      </w:r>
+      <w:proofErr w:type="spellEnd"/>
+      <w:r>
+        <w:t xml:space="preserve"> e processador</w:t>
       </w:r>
       <w:r>
         <w:t xml:space="preserve"> I</w:t>
@@ -10961,8 +11189,13 @@
         <w:t xml:space="preserve">, Android 12, com </w:t>
       </w:r>
       <w:r>
-        <w:t>6 GB de RAM e 128 Gbytes</w:t>
-      </w:r>
+        <w:t xml:space="preserve">6 GB de RAM e 128 </w:t>
+      </w:r>
+      <w:proofErr w:type="spellStart"/>
+      <w:r>
+        <w:t>Gbytes</w:t>
+      </w:r>
+      <w:proofErr w:type="spellEnd"/>
       <w:r>
         <w:t xml:space="preserve"> de armazenamento interno</w:t>
       </w:r>
@@ -10997,8 +11230,13 @@
         <w:t xml:space="preserve"> Xiaomi, com</w:t>
       </w:r>
       <w:r>
-        <w:t xml:space="preserve"> Android 11, 4 GB de RAM e 64 Gbytes</w:t>
-      </w:r>
+        <w:t xml:space="preserve"> Android 11, 4 GB de RAM e 64 </w:t>
+      </w:r>
+      <w:proofErr w:type="spellStart"/>
+      <w:r>
+        <w:t>Gbytes</w:t>
+      </w:r>
+      <w:proofErr w:type="spellEnd"/>
       <w:r>
         <w:t xml:space="preserve"> de armazenamento interno;</w:t>
       </w:r>
@@ -11024,7 +11262,23 @@
         <w:t xml:space="preserve"> </w:t>
       </w:r>
       <w:r>
-        <w:t xml:space="preserve">Acer, com RAM de 8 Gbytes, SSD de 512 Gbytes e processador Intel i3 10ª </w:t>
+        <w:t xml:space="preserve">Acer, com RAM de 8 </w:t>
+      </w:r>
+      <w:proofErr w:type="spellStart"/>
+      <w:r>
+        <w:t>Gbytes</w:t>
+      </w:r>
+      <w:proofErr w:type="spellEnd"/>
+      <w:r>
+        <w:t xml:space="preserve">, SSD de 512 </w:t>
+      </w:r>
+      <w:proofErr w:type="spellStart"/>
+      <w:r>
+        <w:t>Gbytes</w:t>
+      </w:r>
+      <w:proofErr w:type="spellEnd"/>
+      <w:r>
+        <w:t xml:space="preserve"> e processador Intel i3 10ª </w:t>
       </w:r>
       <w:r>
         <w:t>g</w:t>
@@ -11114,7 +11368,15 @@
         <w:t>s ao longo do desenvolvimento deste projeto é</w:t>
       </w:r>
       <w:r>
-        <w:t xml:space="preserve"> utilizado o sistema de controle de versão Git, com </w:t>
+        <w:t xml:space="preserve"> utilizado o sistema de controle de versão </w:t>
+      </w:r>
+      <w:proofErr w:type="spellStart"/>
+      <w:r>
+        <w:t>Git</w:t>
+      </w:r>
+      <w:proofErr w:type="spellEnd"/>
+      <w:r>
+        <w:t xml:space="preserve">, com </w:t>
       </w:r>
       <w:r>
         <w:t>o repositório</w:t>
@@ -11213,11 +11475,19 @@
       <w:r>
         <w:t xml:space="preserve"> </w:t>
       </w:r>
+      <w:proofErr w:type="spellStart"/>
       <w:r>
         <w:rPr>
           <w:i/>
         </w:rPr>
-        <w:t xml:space="preserve">commit </w:t>
+        <w:t>commit</w:t>
+      </w:r>
+      <w:proofErr w:type="spellEnd"/>
+      <w:r>
+        <w:rPr>
+          <w:i/>
+        </w:rPr>
+        <w:t xml:space="preserve"> </w:t>
       </w:r>
       <w:r>
         <w:t>é</w:t>
@@ -11551,13 +11821,34 @@
         <w:t xml:space="preserve"> –</w:t>
       </w:r>
       <w:r>
-        <w:t xml:space="preserve"> Repositório do Github</w:t>
+        <w:t xml:space="preserve"> Repositório do </w:t>
+      </w:r>
+      <w:proofErr w:type="spellStart"/>
+      <w:r>
+        <w:t>Github</w:t>
       </w:r>
       <w:bookmarkEnd w:id="27"/>
-    </w:p>
-    <w:p>
-      <w:r>
-        <w:t>Atualmente os projetos estão sendo desenvolvidos em pastas locais e conforme há atualizações os projetos atuais são enviados para a main. Para realizar testes o projeto é clonado novamente e realizado as alterações, caso tudo corra bem essa nova versão é enviada para a main.</w:t>
+      <w:proofErr w:type="spellEnd"/>
+    </w:p>
+    <w:p>
+      <w:r>
+        <w:t xml:space="preserve">Atualmente os projetos estão sendo desenvolvidos em pastas locais e conforme há atualizações os projetos atuais são enviados para a </w:t>
+      </w:r>
+      <w:proofErr w:type="spellStart"/>
+      <w:r>
+        <w:t>main</w:t>
+      </w:r>
+      <w:proofErr w:type="spellEnd"/>
+      <w:r>
+        <w:t xml:space="preserve">. Para realizar testes o projeto é clonado novamente e realizado as alterações, caso tudo corra bem essa nova versão é enviada para a </w:t>
+      </w:r>
+      <w:proofErr w:type="spellStart"/>
+      <w:r>
+        <w:t>main</w:t>
+      </w:r>
+      <w:proofErr w:type="spellEnd"/>
+      <w:r>
+        <w:t>.</w:t>
       </w:r>
     </w:p>
     <w:p/>
@@ -12726,8 +13017,13 @@
       <w:r>
         <w:t xml:space="preserve"> </w:t>
       </w:r>
-      <w:r>
-        <w:t>ponto de coleta/</w:t>
+      <w:proofErr w:type="spellStart"/>
+      <w:r>
+        <w:t>ponto</w:t>
+      </w:r>
+      <w:proofErr w:type="spellEnd"/>
+      <w:r>
+        <w:t xml:space="preserve"> de coleta/</w:t>
       </w:r>
       <w:r>
         <w:t>banco de leite.</w:t>
@@ -12912,11 +13208,19 @@
       <w:r>
         <w:t xml:space="preserve">O sistema deverá manter um histórico das senhas utilizadas por cada usuário, armazenando o </w:t>
       </w:r>
+      <w:proofErr w:type="spellStart"/>
       <w:r>
         <w:rPr>
           <w:i/>
         </w:rPr>
-        <w:t xml:space="preserve">hash </w:t>
+        <w:t>hash</w:t>
+      </w:r>
+      <w:proofErr w:type="spellEnd"/>
+      <w:r>
+        <w:rPr>
+          <w:i/>
+        </w:rPr>
+        <w:t xml:space="preserve"> </w:t>
       </w:r>
       <w:r>
         <w:t>de cada senha junto à data de criação. Durante o processo de redefinição de senha, o sistema deverá verificar se a nova senha já foi utilizada anteriormente. Caso tenha sido, a redefinição será rejeitada, e o usuário deverá informar uma senha diferente. O número de senhas anteriores a serem armazenadas e verificadas poderá ser definido por configuração do sistema (ex.: últimas 3 senhas).</w:t>
@@ -13486,8 +13790,13 @@
       <w:r>
         <w:t xml:space="preserve"> e sua aceitação pelos usuários (</w:t>
       </w:r>
-      <w:r>
-        <w:t>Sommerville,</w:t>
+      <w:proofErr w:type="spellStart"/>
+      <w:r>
+        <w:t>Sommerville</w:t>
+      </w:r>
+      <w:proofErr w:type="spellEnd"/>
+      <w:r>
+        <w:t>,</w:t>
       </w:r>
       <w:r>
         <w:t xml:space="preserve"> </w:t>
@@ -13658,17 +13967,56 @@
         <w:t xml:space="preserve">O sistema deverá utilizar o protocolo seguro </w:t>
       </w:r>
       <w:r>
-        <w:t>(Hyper</w:t>
-      </w:r>
-      <w:r>
-        <w:t xml:space="preserve"> T</w:t>
-      </w:r>
-      <w:r>
-        <w:t>ext Transfer Protocol</w:t>
-      </w:r>
-      <w:r>
-        <w:t xml:space="preserve"> Secure (HTTPs</w:t>
-      </w:r>
+        <w:t>(</w:t>
+      </w:r>
+      <w:proofErr w:type="spellStart"/>
+      <w:r>
+        <w:t>Hyper</w:t>
+      </w:r>
+      <w:proofErr w:type="spellEnd"/>
+      <w:r>
+        <w:t xml:space="preserve"> </w:t>
+      </w:r>
+      <w:proofErr w:type="spellStart"/>
+      <w:r>
+        <w:t>T</w:t>
+      </w:r>
+      <w:r>
+        <w:t>ext</w:t>
+      </w:r>
+      <w:proofErr w:type="spellEnd"/>
+      <w:r>
+        <w:t xml:space="preserve"> </w:t>
+      </w:r>
+      <w:proofErr w:type="spellStart"/>
+      <w:r>
+        <w:t>Transfer</w:t>
+      </w:r>
+      <w:proofErr w:type="spellEnd"/>
+      <w:r>
+        <w:t xml:space="preserve"> </w:t>
+      </w:r>
+      <w:proofErr w:type="spellStart"/>
+      <w:r>
+        <w:t>Protocol</w:t>
+      </w:r>
+      <w:proofErr w:type="spellEnd"/>
+      <w:r>
+        <w:t xml:space="preserve"> </w:t>
+      </w:r>
+      <w:proofErr w:type="spellStart"/>
+      <w:r>
+        <w:t>Secure</w:t>
+      </w:r>
+      <w:proofErr w:type="spellEnd"/>
+      <w:r>
+        <w:t xml:space="preserve"> (</w:t>
+      </w:r>
+      <w:proofErr w:type="spellStart"/>
+      <w:r>
+        <w:t>HTTPs</w:t>
+      </w:r>
+      <w:proofErr w:type="spellEnd"/>
       <w:r>
         <w:t>)</w:t>
       </w:r>
@@ -13680,12 +14028,14 @@
       <w:r>
         <w:t xml:space="preserve">As senhas dos usuários deverão ser armazenadas de forma criptografada utilizando a técnica </w:t>
       </w:r>
+      <w:proofErr w:type="spellStart"/>
       <w:r>
         <w:rPr>
           <w:i/>
         </w:rPr>
         <w:t>bcrypt</w:t>
       </w:r>
+      <w:proofErr w:type="spellEnd"/>
       <w:r>
         <w:rPr>
           <w:i/>
@@ -13814,21 +14164,25 @@
       <w:r>
         <w:t>Para cumprir o item c), o sistema deverá manter um histórico das senhas anteriores com a data de criação, registrando de forma segura (</w:t>
       </w:r>
+      <w:proofErr w:type="spellStart"/>
       <w:r>
         <w:rPr>
           <w:i/>
         </w:rPr>
         <w:t>hash</w:t>
       </w:r>
+      <w:proofErr w:type="spellEnd"/>
       <w:r>
         <w:t xml:space="preserve"> com </w:t>
       </w:r>
+      <w:proofErr w:type="spellStart"/>
       <w:r>
         <w:rPr>
           <w:i/>
         </w:rPr>
         <w:t>bcrypt</w:t>
       </w:r>
+      <w:proofErr w:type="spellEnd"/>
       <w:r>
         <w:t>). Esse controle deve ser implementado conforme um requisito funcional específico.</w:t>
       </w:r>
@@ -13960,7 +14314,15 @@
         <w:t>Android,</w:t>
       </w:r>
       <w:r>
-        <w:t xml:space="preserve"> versão 8.0 (Oreo) ou superior</w:t>
+        <w:t xml:space="preserve"> versão 8.0 (</w:t>
+      </w:r>
+      <w:proofErr w:type="spellStart"/>
+      <w:r>
+        <w:t>Oreo</w:t>
+      </w:r>
+      <w:proofErr w:type="spellEnd"/>
+      <w:r>
+        <w:t>) ou superior</w:t>
       </w:r>
       <w:r>
         <w:t>.</w:t>
@@ -14035,12 +14397,14 @@
       <w:r>
         <w:t xml:space="preserve"> (Perguntas Frequentes), dicas contextuais (</w:t>
       </w:r>
+      <w:proofErr w:type="spellStart"/>
       <w:r>
         <w:rPr>
           <w:i/>
         </w:rPr>
         <w:t>tooltips</w:t>
       </w:r>
+      <w:proofErr w:type="spellEnd"/>
       <w:r>
         <w:t>)</w:t>
       </w:r>
@@ -14293,8 +14657,13 @@
         <w:t>Folhas de estilo para páginas HTML</w:t>
       </w:r>
       <w:r>
-        <w:t>: Bootstrap</w:t>
-      </w:r>
+        <w:t xml:space="preserve">: </w:t>
+      </w:r>
+      <w:proofErr w:type="spellStart"/>
+      <w:r>
+        <w:t>Bootstrap</w:t>
+      </w:r>
+      <w:proofErr w:type="spellEnd"/>
       <w:r>
         <w:t>;</w:t>
       </w:r>
@@ -14317,7 +14686,23 @@
         <w:t>mobile</w:t>
       </w:r>
       <w:r>
-        <w:t>: Flutter (com Dart)</w:t>
+        <w:t xml:space="preserve">: </w:t>
+      </w:r>
+      <w:proofErr w:type="spellStart"/>
+      <w:r>
+        <w:t>Flutter</w:t>
+      </w:r>
+      <w:proofErr w:type="spellEnd"/>
+      <w:r>
+        <w:t xml:space="preserve"> (com </w:t>
+      </w:r>
+      <w:proofErr w:type="spellStart"/>
+      <w:r>
+        <w:t>Dart</w:t>
+      </w:r>
+      <w:proofErr w:type="spellEnd"/>
+      <w:r>
+        <w:t>)</w:t>
       </w:r>
       <w:r>
         <w:t>.</w:t>
@@ -14358,14 +14743,44 @@
         <w:t>responsabilidades</w:t>
       </w:r>
       <w:r>
-        <w:t xml:space="preserve"> com os padroes </w:t>
+        <w:t xml:space="preserve"> com os </w:t>
+      </w:r>
+      <w:proofErr w:type="spellStart"/>
+      <w:r>
+        <w:t>padroes</w:t>
+      </w:r>
+      <w:proofErr w:type="spellEnd"/>
+      <w:r>
+        <w:t xml:space="preserve"> </w:t>
       </w:r>
       <w:r>
         <w:rPr>
           <w:i/>
         </w:rPr>
-        <w:t>Model-View-Controller</w:t>
-      </w:r>
+        <w:t>Model-</w:t>
+      </w:r>
+      <w:proofErr w:type="spellStart"/>
+      <w:r>
+        <w:rPr>
+          <w:i/>
+        </w:rPr>
+        <w:t>View</w:t>
+      </w:r>
+      <w:proofErr w:type="spellEnd"/>
+      <w:r>
+        <w:rPr>
+          <w:i/>
+        </w:rPr>
+        <w:t>-</w:t>
+      </w:r>
+      <w:proofErr w:type="spellStart"/>
+      <w:r>
+        <w:rPr>
+          <w:i/>
+        </w:rPr>
+        <w:t>Controller</w:t>
+      </w:r>
+      <w:proofErr w:type="spellEnd"/>
       <w:r>
         <w:t xml:space="preserve"> </w:t>
       </w:r>
@@ -14381,21 +14796,25 @@
       <w:r>
         <w:t xml:space="preserve">, </w:t>
       </w:r>
+      <w:proofErr w:type="spellStart"/>
       <w:r>
         <w:rPr>
           <w:i/>
         </w:rPr>
         <w:t>services</w:t>
       </w:r>
+      <w:proofErr w:type="spellEnd"/>
       <w:r>
         <w:t xml:space="preserve"> e </w:t>
       </w:r>
+      <w:proofErr w:type="spellStart"/>
       <w:r>
         <w:rPr>
           <w:i/>
         </w:rPr>
         <w:t>components</w:t>
       </w:r>
+      <w:proofErr w:type="spellEnd"/>
       <w:r>
         <w:t>;</w:t>
       </w:r>
@@ -14430,17 +14849,27 @@
         <w:t>u</w:t>
       </w:r>
       <w:r>
-        <w:t xml:space="preserve">so de controle de versão do Git </w:t>
+        <w:t xml:space="preserve">so de controle de versão do </w:t>
+      </w:r>
+      <w:proofErr w:type="spellStart"/>
+      <w:r>
+        <w:t>Git</w:t>
+      </w:r>
+      <w:proofErr w:type="spellEnd"/>
+      <w:r>
+        <w:t xml:space="preserve"> </w:t>
       </w:r>
       <w:r>
         <w:t xml:space="preserve">com mensagens de </w:t>
       </w:r>
+      <w:proofErr w:type="spellStart"/>
       <w:r>
         <w:rPr>
           <w:i/>
         </w:rPr>
         <w:t>commit</w:t>
       </w:r>
+      <w:proofErr w:type="spellEnd"/>
       <w:r>
         <w:t xml:space="preserve"> padronizadas</w:t>
       </w:r>
@@ -14533,8 +14962,21 @@
       <w:r>
         <w:t xml:space="preserve">provedor </w:t>
       </w:r>
-      <w:r>
-        <w:t>OpenStreetMap integrado por meio da biblioteca Leaflet, adotado neste projeto por ser leve, de fácil implemen</w:t>
+      <w:proofErr w:type="spellStart"/>
+      <w:r>
+        <w:t>OpenStreetMap</w:t>
+      </w:r>
+      <w:proofErr w:type="spellEnd"/>
+      <w:r>
+        <w:t xml:space="preserve"> integrado por meio da biblioteca </w:t>
+      </w:r>
+      <w:proofErr w:type="spellStart"/>
+      <w:r>
+        <w:t>Leaflet</w:t>
+      </w:r>
+      <w:proofErr w:type="spellEnd"/>
+      <w:r>
+        <w:t>, adotado neste projeto por ser leve, de fácil implemen</w:t>
       </w:r>
       <w:r>
         <w:t>tação e não exigir chave de API;</w:t>
@@ -14557,9 +14999,11 @@
       <w:r>
         <w:t xml:space="preserve"> </w:t>
       </w:r>
+      <w:proofErr w:type="spellStart"/>
       <w:r>
         <w:t>Brevo</w:t>
       </w:r>
+      <w:proofErr w:type="spellEnd"/>
       <w:r>
         <w:t xml:space="preserve"> </w:t>
       </w:r>
@@ -14624,14 +15068,30 @@
         <w:rPr>
           <w:i/>
         </w:rPr>
-        <w:t xml:space="preserve">front-end e </w:t>
-      </w:r>
+        <w:t>front-</w:t>
+      </w:r>
+      <w:proofErr w:type="spellStart"/>
+      <w:r>
+        <w:rPr>
+          <w:i/>
+        </w:rPr>
+        <w:t>end</w:t>
+      </w:r>
+      <w:proofErr w:type="spellEnd"/>
+      <w:r>
+        <w:rPr>
+          <w:i/>
+        </w:rPr>
+        <w:t xml:space="preserve"> e </w:t>
+      </w:r>
+      <w:proofErr w:type="spellStart"/>
       <w:r>
         <w:t>SpringBo</w:t>
       </w:r>
       <w:r>
         <w:t>ot</w:t>
       </w:r>
+      <w:proofErr w:type="spellEnd"/>
       <w:r>
         <w:rPr>
           <w:i/>
@@ -14647,6 +15107,7 @@
         </w:rPr>
         <w:t xml:space="preserve"> </w:t>
       </w:r>
+      <w:proofErr w:type="spellStart"/>
       <w:r>
         <w:rPr>
           <w:i/>
@@ -14671,6 +15132,7 @@
         </w:rPr>
         <w:t>end</w:t>
       </w:r>
+      <w:proofErr w:type="spellEnd"/>
       <w:r>
         <w:rPr>
           <w:i/>
@@ -14688,12 +15150,14 @@
       <w:r>
         <w:t>O sistema deverá garantir a configuração segura dessas integrações, incluindo o uso de variáveis de ambiente para armazenar chaves, credenciais e rotas, evitando travar "</w:t>
       </w:r>
+      <w:proofErr w:type="spellStart"/>
       <w:r>
         <w:rPr>
           <w:i/>
         </w:rPr>
         <w:t>localhost</w:t>
       </w:r>
+      <w:proofErr w:type="spellEnd"/>
       <w:r>
         <w:t>" no código-fonte para facilitar a implantação posterior.</w:t>
       </w:r>
@@ -14969,11 +15433,6 @@
       <w:pPr>
         <w:pStyle w:val="Ttulo3"/>
       </w:pPr>
-    </w:p>
-    <w:p>
-      <w:pPr>
-        <w:pStyle w:val="Ttulo3"/>
-      </w:pPr>
       <w:bookmarkStart w:id="41" w:name="_Toc209020974"/>
       <w:r>
         <w:t xml:space="preserve">5.2.1 </w:t>
@@ -15016,7 +15475,15 @@
         <w:t>O modelo de casos de uso consiste no diagrama de casos de uso, que ilustra as diferentes ações que os usuários podem realizar no sistema, e na descrição dos fluxos de eventos, que detalha os passos envolvidos em cada caso de uso</w:t>
       </w:r>
       <w:r>
-        <w:t xml:space="preserve"> (Sommerville, </w:t>
+        <w:t xml:space="preserve"> (</w:t>
+      </w:r>
+      <w:proofErr w:type="spellStart"/>
+      <w:r>
+        <w:t>Sommerville</w:t>
+      </w:r>
+      <w:proofErr w:type="spellEnd"/>
+      <w:r>
+        <w:t xml:space="preserve">, </w:t>
       </w:r>
       <w:r>
         <w:t>2019</w:t>
@@ -15052,7 +15519,21 @@
         <w:rPr>
           <w:highlight w:val="yellow"/>
         </w:rPr>
-        <w:t>Acertar as subpastas, com a numeração correta (veja no modelo de documento original). O arquivo “Visão de dados” deve ser nomeado para “VisãoFuncional_FluxosdeEventos”.</w:t>
+        <w:t>Acertar as subpastas, com a numeração correta (veja no modelo de documento original). O arquivo “Visão de dados” deve ser nomeado para “</w:t>
+      </w:r>
+      <w:proofErr w:type="spellStart"/>
+      <w:r>
+        <w:rPr>
+          <w:highlight w:val="yellow"/>
+        </w:rPr>
+        <w:t>VisãoFuncional_FluxosdeEventos</w:t>
+      </w:r>
+      <w:proofErr w:type="spellEnd"/>
+      <w:r>
+        <w:rPr>
+          <w:highlight w:val="yellow"/>
+        </w:rPr>
+        <w:t>”.</w:t>
       </w:r>
       <w:r>
         <w:t xml:space="preserve"> </w:t>
@@ -15622,22 +16103,14 @@
         <w:t>As imagens com os protótipos das interfaces estão organizadas no Apêndice E, conforme a estrutura deste trabalho.</w:t>
       </w:r>
     </w:p>
-    <w:p/>
+    <w:p>
+      <w:bookmarkStart w:id="49" w:name="_Toc209020977"/>
+    </w:p>
     <w:p>
       <w:pPr>
         <w:pStyle w:val="Ttulo1"/>
       </w:pPr>
-      <w:bookmarkStart w:id="49" w:name="_Toc209020977"/>
-      <w:r>
-        <w:br w:type="page"/>
-      </w:r>
-    </w:p>
-    <w:p>
-      <w:pPr>
-        <w:pStyle w:val="Ttulo1"/>
-      </w:pPr>
-      <w:r>
-        <w:lastRenderedPageBreak/>
+      <w:r>
         <w:t>6 ARQUITETURA E PROJETO</w:t>
       </w:r>
       <w:bookmarkEnd w:id="48"/>
@@ -15703,15 +16176,45 @@
       <w:r>
         <w:t xml:space="preserve"> </w:t>
       </w:r>
+      <w:proofErr w:type="spellStart"/>
       <w:r>
         <w:rPr>
           <w:i/>
         </w:rPr>
-        <w:t>Unified Modeling Languag</w:t>
+        <w:t>Unified</w:t>
+      </w:r>
+      <w:proofErr w:type="spellEnd"/>
+      <w:r>
+        <w:rPr>
+          <w:i/>
+        </w:rPr>
+        <w:t xml:space="preserve"> </w:t>
+      </w:r>
+      <w:proofErr w:type="spellStart"/>
+      <w:r>
+        <w:rPr>
+          <w:i/>
+        </w:rPr>
+        <w:t>Modeling</w:t>
+      </w:r>
+      <w:proofErr w:type="spellEnd"/>
+      <w:r>
+        <w:rPr>
+          <w:i/>
+        </w:rPr>
+        <w:t xml:space="preserve"> </w:t>
+      </w:r>
+      <w:proofErr w:type="spellStart"/>
+      <w:r>
+        <w:rPr>
+          <w:i/>
+        </w:rPr>
+        <w:t>Languag</w:t>
       </w:r>
       <w:r>
         <w:t>e</w:t>
       </w:r>
+      <w:proofErr w:type="spellEnd"/>
       <w:r>
         <w:t xml:space="preserve"> </w:t>
       </w:r>
@@ -15785,65 +16288,99 @@
         <w:rPr>
           <w:i/>
         </w:rPr>
-        <w:t>front-end</w:t>
-      </w:r>
+        <w:t>front-</w:t>
+      </w:r>
+      <w:proofErr w:type="spellStart"/>
+      <w:r>
+        <w:rPr>
+          <w:i/>
+        </w:rPr>
+        <w:t>end</w:t>
+      </w:r>
+      <w:proofErr w:type="spellEnd"/>
       <w:r>
         <w:t xml:space="preserve"> quanto da camada de</w:t>
       </w:r>
       <w:r>
         <w:t xml:space="preserve"> </w:t>
       </w:r>
+      <w:proofErr w:type="spellStart"/>
       <w:r>
         <w:rPr>
           <w:i/>
         </w:rPr>
+        <w:t>back</w:t>
+      </w:r>
+      <w:proofErr w:type="spellEnd"/>
+      <w:r>
+        <w:rPr>
+          <w:i/>
+        </w:rPr>
+        <w:t>-end</w:t>
+      </w:r>
+      <w:r>
+        <w:t>. O objetivo do diagrama é ilustrar como o sistema foi modularizado em pacotes, evidenciando a estrutura de alto nível e os relacionamentos entre os agrupamentos de funcionalidades.</w:t>
+      </w:r>
+    </w:p>
+    <w:p>
+      <w:r>
+        <w:lastRenderedPageBreak/>
+        <w:t xml:space="preserve">No </w:t>
+      </w:r>
+      <w:r>
+        <w:rPr>
+          <w:i/>
+        </w:rPr>
+        <w:t>front-</w:t>
+      </w:r>
+      <w:proofErr w:type="spellStart"/>
+      <w:r>
+        <w:rPr>
+          <w:i/>
+        </w:rPr>
+        <w:t>end</w:t>
+      </w:r>
+      <w:proofErr w:type="spellEnd"/>
+      <w:r>
+        <w:t xml:space="preserve">, os pacotes </w:t>
+      </w:r>
+      <w:r>
+        <w:t>estão</w:t>
+      </w:r>
+      <w:r>
+        <w:t xml:space="preserve"> organizados segundo as responsabilidades da aplicação cliente: segurança, interface de usuário e comunicação com o </w:t>
+      </w:r>
+      <w:proofErr w:type="spellStart"/>
+      <w:r>
+        <w:rPr>
+          <w:i/>
+        </w:rPr>
+        <w:t>back</w:t>
+      </w:r>
+      <w:proofErr w:type="spellEnd"/>
+      <w:r>
+        <w:rPr>
+          <w:i/>
+        </w:rPr>
+        <w:t>-end</w:t>
+      </w:r>
+      <w:r>
+        <w:t xml:space="preserve">. Já no </w:t>
+      </w:r>
+      <w:proofErr w:type="spellStart"/>
+      <w:r>
+        <w:rPr>
+          <w:i/>
+        </w:rPr>
         <w:t>back-end</w:t>
       </w:r>
-      <w:r>
-        <w:t>. O objetivo do diagrama é ilustrar como o sistema foi modularizado em pacotes, evidenciando a estrutura de alto nível e os relacionamentos entre os agrupamentos de funcionalidades.</w:t>
-      </w:r>
-    </w:p>
-    <w:p>
-      <w:r>
-        <w:t xml:space="preserve">No </w:t>
-      </w:r>
-      <w:r>
-        <w:rPr>
-          <w:i/>
-        </w:rPr>
-        <w:t>front-end</w:t>
-      </w:r>
-      <w:r>
-        <w:t xml:space="preserve">, os pacotes </w:t>
-      </w:r>
-      <w:r>
-        <w:t>estão</w:t>
-      </w:r>
-      <w:r>
-        <w:t xml:space="preserve"> organizados segundo as responsabilidades da aplicação cliente: segurança, interface de usuário e comunicação com o </w:t>
-      </w:r>
-      <w:r>
-        <w:rPr>
-          <w:i/>
-        </w:rPr>
-        <w:t>back-end</w:t>
-      </w:r>
-      <w:r>
-        <w:t xml:space="preserve">. Já no </w:t>
-      </w:r>
-      <w:r>
-        <w:rPr>
-          <w:i/>
-        </w:rPr>
-        <w:t>back-end</w:t>
-      </w:r>
+      <w:proofErr w:type="spellEnd"/>
       <w:r>
         <w:t>, os pacotes seguem uma separação por responsabilidades de controle, roteamento, lógica de negócio e persistência de dados.</w:t>
       </w:r>
     </w:p>
     <w:p>
       <w:r>
-        <w:lastRenderedPageBreak/>
         <w:t>A definição dos pacotes segue boas práticas de arquitetura de software, visando modularidade, reutilização de código e facilidade de manutenção. Os diagramas completos e detalhados desta seção estão disponíveis na pasta do Apêndice F</w:t>
       </w:r>
       <w:r>
@@ -15876,7 +16413,21 @@
         <w:rPr>
           <w:i/>
         </w:rPr>
-        <w:t>front-end,</w:t>
+        <w:t>front-</w:t>
+      </w:r>
+      <w:proofErr w:type="spellStart"/>
+      <w:r>
+        <w:rPr>
+          <w:i/>
+        </w:rPr>
+        <w:t>end</w:t>
+      </w:r>
+      <w:proofErr w:type="spellEnd"/>
+      <w:r>
+        <w:rPr>
+          <w:i/>
+        </w:rPr>
+        <w:t>,</w:t>
       </w:r>
       <w:r>
         <w:t xml:space="preserve"> o código-fonte está estruturado em pacotes, </w:t>
@@ -15901,23 +16452,27 @@
       <w:r>
         <w:t xml:space="preserve"> </w:t>
       </w:r>
+      <w:proofErr w:type="spellStart"/>
       <w:r>
         <w:rPr>
           <w:i/>
         </w:rPr>
         <w:t>guards</w:t>
       </w:r>
+      <w:proofErr w:type="spellEnd"/>
     </w:p>
     <w:p>
       <w:r>
         <w:t xml:space="preserve">Contém mecanismos de proteção de rotas, como o </w:t>
       </w:r>
+      <w:proofErr w:type="spellStart"/>
       <w:r>
         <w:rPr>
           <w:i/>
         </w:rPr>
         <w:t>AuthGuard</w:t>
       </w:r>
+      <w:proofErr w:type="spellEnd"/>
       <w:r>
         <w:t>, que restringe o acesso a determinadas páginas apenas para usuários autenticados. Segue o padrão de segurança da aplicação.</w:t>
       </w:r>
@@ -15926,20 +16481,27 @@
       <w:r>
         <w:t xml:space="preserve">Pacote </w:t>
       </w:r>
+      <w:proofErr w:type="spellStart"/>
       <w:r>
         <w:rPr>
           <w:i/>
         </w:rPr>
         <w:t>pages</w:t>
       </w:r>
+      <w:proofErr w:type="spellEnd"/>
     </w:p>
     <w:p>
       <w:r>
         <w:t>Engloba todas as telas (componentes de interf</w:t>
       </w:r>
       <w:r>
-        <w:t>ace) da aplicação. Cada subpacote</w:t>
-      </w:r>
+        <w:t xml:space="preserve">ace) da aplicação. Cada </w:t>
+      </w:r>
+      <w:proofErr w:type="spellStart"/>
+      <w:r>
+        <w:t>subpacote</w:t>
+      </w:r>
+      <w:proofErr w:type="spellEnd"/>
       <w:r>
         <w:t xml:space="preserve"> representa uma funcionalidade ou módulo visual, como:</w:t>
       </w:r>
@@ -15996,6 +16558,7 @@
       </w:r>
     </w:p>
     <w:p>
+      <w:proofErr w:type="spellStart"/>
       <w:r>
         <w:rPr>
           <w:i/>
@@ -16008,6 +16571,7 @@
         </w:rPr>
         <w:t>egister</w:t>
       </w:r>
+      <w:proofErr w:type="spellEnd"/>
       <w:r>
         <w:t>: página de cadastro;</w:t>
       </w:r>
@@ -16042,12 +16606,15 @@
       </w:r>
     </w:p>
     <w:p>
+      <w:proofErr w:type="spellStart"/>
       <w:r>
         <w:rPr>
           <w:i/>
         </w:rPr>
+        <w:lastRenderedPageBreak/>
         <w:t>map</w:t>
       </w:r>
+      <w:proofErr w:type="spellEnd"/>
       <w:r>
         <w:t xml:space="preserve">: </w:t>
       </w:r>
@@ -16068,6 +16635,7 @@
       <w:r>
         <w:t xml:space="preserve">Pacote </w:t>
       </w:r>
+      <w:proofErr w:type="spellStart"/>
       <w:r>
         <w:rPr>
           <w:i/>
@@ -16080,30 +16648,34 @@
         </w:rPr>
         <w:t>ervices</w:t>
       </w:r>
-    </w:p>
-    <w:p>
-      <w:r>
-        <w:lastRenderedPageBreak/>
+      <w:proofErr w:type="spellEnd"/>
+    </w:p>
+    <w:p>
+      <w:r>
         <w:t>Responsável</w:t>
       </w:r>
       <w:r>
         <w:t xml:space="preserve"> por conter os serviços que fazem a comunicação com o </w:t>
       </w:r>
+      <w:proofErr w:type="spellStart"/>
       <w:r>
         <w:rPr>
           <w:i/>
         </w:rPr>
         <w:t>back-end</w:t>
       </w:r>
+      <w:proofErr w:type="spellEnd"/>
       <w:r>
         <w:t xml:space="preserve"> via </w:t>
       </w:r>
+      <w:proofErr w:type="spellStart"/>
       <w:r>
         <w:t>HTTP</w:t>
       </w:r>
       <w:r>
         <w:t>s</w:t>
       </w:r>
+      <w:proofErr w:type="spellEnd"/>
       <w:r>
         <w:t>.</w:t>
       </w:r>
@@ -16135,12 +16707,14 @@
       <w:r>
         <w:t xml:space="preserve">No </w:t>
       </w:r>
+      <w:proofErr w:type="spellStart"/>
       <w:r>
         <w:rPr>
           <w:i/>
         </w:rPr>
         <w:t>back-end</w:t>
       </w:r>
+      <w:proofErr w:type="spellEnd"/>
       <w:r>
         <w:t>, os pacotes estão</w:t>
       </w:r>
@@ -16157,8 +16731,30 @@
         <w:rPr>
           <w:i/>
         </w:rPr>
-        <w:t>odel-View-Controller</w:t>
-      </w:r>
+        <w:t>odel-</w:t>
+      </w:r>
+      <w:proofErr w:type="spellStart"/>
+      <w:r>
+        <w:rPr>
+          <w:i/>
+        </w:rPr>
+        <w:t>View</w:t>
+      </w:r>
+      <w:proofErr w:type="spellEnd"/>
+      <w:r>
+        <w:rPr>
+          <w:i/>
+        </w:rPr>
+        <w:t>-</w:t>
+      </w:r>
+      <w:proofErr w:type="spellStart"/>
+      <w:r>
+        <w:rPr>
+          <w:i/>
+        </w:rPr>
+        <w:t>Controller</w:t>
+      </w:r>
+      <w:proofErr w:type="spellEnd"/>
       <w:r>
         <w:t xml:space="preserve"> (</w:t>
       </w:r>
@@ -16176,6 +16772,7 @@
       <w:r>
         <w:t xml:space="preserve">Pacote </w:t>
       </w:r>
+      <w:proofErr w:type="spellStart"/>
       <w:r>
         <w:rPr>
           <w:i/>
@@ -16188,6 +16785,7 @@
         </w:rPr>
         <w:t>ontrollers</w:t>
       </w:r>
+      <w:proofErr w:type="spellEnd"/>
     </w:p>
     <w:p>
       <w:r>
@@ -16199,14 +16797,24 @@
       <w:r>
         <w:t xml:space="preserve"> responsáveis por controlar o fluxo das requisições e respostas. Cada </w:t>
       </w:r>
+      <w:proofErr w:type="spellStart"/>
       <w:r>
         <w:rPr>
           <w:i/>
         </w:rPr>
         <w:t>controller</w:t>
       </w:r>
-      <w:r>
-        <w:t xml:space="preserve"> lida com um recurso da aplicação (ex: usuário, agendamento).</w:t>
+      <w:proofErr w:type="spellEnd"/>
+      <w:r>
+        <w:t xml:space="preserve"> lida com um recurso da aplicação (</w:t>
+      </w:r>
+      <w:proofErr w:type="spellStart"/>
+      <w:r>
+        <w:t>ex</w:t>
+      </w:r>
+      <w:proofErr w:type="spellEnd"/>
+      <w:r>
+        <w:t>: usuário, agendamento).</w:t>
       </w:r>
     </w:p>
     <w:p>
@@ -16233,12 +16841,14 @@
       <w:r>
         <w:t xml:space="preserve"> e validações. São utilizadas pelos roteadores antes de acionar os </w:t>
       </w:r>
+      <w:proofErr w:type="spellStart"/>
       <w:r>
         <w:rPr>
           <w:i/>
         </w:rPr>
         <w:t>controllers</w:t>
       </w:r>
+      <w:proofErr w:type="spellEnd"/>
       <w:r>
         <w:t>.</w:t>
       </w:r>
@@ -16259,11 +16869,21 @@
         <w:t>d</w:t>
       </w:r>
       <w:r>
-        <w:t xml:space="preserve">efine os esquemas de dados e modelos utilizados na aplicação, geralmente com Sequelize, </w:t>
-      </w:r>
+        <w:t xml:space="preserve">efine os esquemas de dados e modelos utilizados na aplicação, geralmente com </w:t>
+      </w:r>
+      <w:proofErr w:type="spellStart"/>
+      <w:r>
+        <w:t>Sequelize</w:t>
+      </w:r>
+      <w:proofErr w:type="spellEnd"/>
+      <w:r>
+        <w:t xml:space="preserve">, </w:t>
+      </w:r>
+      <w:proofErr w:type="spellStart"/>
       <w:r>
         <w:t>Mongoose</w:t>
       </w:r>
+      <w:proofErr w:type="spellEnd"/>
       <w:r>
         <w:t xml:space="preserve"> </w:t>
       </w:r>
@@ -16271,8 +16891,13 @@
         <w:t>(</w:t>
       </w:r>
       <w:r>
-        <w:t>biblioteca JavaScript</w:t>
-      </w:r>
+        <w:t xml:space="preserve">biblioteca </w:t>
+      </w:r>
+      <w:proofErr w:type="spellStart"/>
+      <w:r>
+        <w:t>JavaScript</w:t>
+      </w:r>
+      <w:proofErr w:type="spellEnd"/>
       <w:r>
         <w:t>)</w:t>
       </w:r>
@@ -16287,6 +16912,7 @@
       <w:r>
         <w:t xml:space="preserve">Pacote </w:t>
       </w:r>
+      <w:proofErr w:type="spellStart"/>
       <w:r>
         <w:rPr>
           <w:i/>
@@ -16299,26 +16925,34 @@
         </w:rPr>
         <w:t>outers</w:t>
       </w:r>
+      <w:proofErr w:type="spellEnd"/>
     </w:p>
     <w:p>
       <w:r>
         <w:t>r</w:t>
       </w:r>
       <w:r>
-        <w:t>esponsável por mapear as rotas da aplicação, direcionando as requisições HTTP</w:t>
+        <w:t xml:space="preserve">esponsável por mapear as rotas da aplicação, direcionando as requisições </w:t>
+      </w:r>
+      <w:proofErr w:type="spellStart"/>
+      <w:r>
+        <w:t>HTTP</w:t>
       </w:r>
       <w:r>
         <w:t>s</w:t>
       </w:r>
+      <w:proofErr w:type="spellEnd"/>
       <w:r>
         <w:t xml:space="preserve"> para os </w:t>
       </w:r>
+      <w:proofErr w:type="spellStart"/>
       <w:r>
         <w:rPr>
           <w:i/>
         </w:rPr>
         <w:t>controllers</w:t>
       </w:r>
+      <w:proofErr w:type="spellEnd"/>
       <w:r>
         <w:t xml:space="preserve"> adequados. Utiliza </w:t>
       </w:r>
@@ -16340,6 +16974,7 @@
       <w:bookmarkStart w:id="54" w:name="_Toc192060105"/>
       <w:bookmarkStart w:id="55" w:name="_Toc209020980"/>
       <w:r>
+        <w:lastRenderedPageBreak/>
         <w:t xml:space="preserve">6.1.2 Diagramas de </w:t>
       </w:r>
       <w:r>
@@ -16353,10 +16988,18 @@
     </w:p>
     <w:p>
       <w:r>
-        <w:t>A classe Usua</w:t>
-      </w:r>
-      <w:r>
-        <w:t xml:space="preserve">rio é </w:t>
+        <w:t xml:space="preserve">A classe </w:t>
+      </w:r>
+      <w:proofErr w:type="spellStart"/>
+      <w:r>
+        <w:t>Usua</w:t>
+      </w:r>
+      <w:r>
+        <w:t>rio</w:t>
+      </w:r>
+      <w:proofErr w:type="spellEnd"/>
+      <w:r>
+        <w:t xml:space="preserve"> é </w:t>
       </w:r>
       <w:r>
         <w:t xml:space="preserve">de muita importância no </w:t>
@@ -16379,10 +17022,11 @@
       <w:r>
         <w:t xml:space="preserve"> associado à um objetivo da classe Município por meio do campo </w:t>
       </w:r>
-      <w:r>
-        <w:lastRenderedPageBreak/>
+      <w:proofErr w:type="spellStart"/>
+      <w:r>
         <w:t>id_municipio</w:t>
       </w:r>
+      <w:proofErr w:type="spellEnd"/>
       <w:r>
         <w:t xml:space="preserve">, representando a </w:t>
       </w:r>
@@ -16392,8 +17036,13 @@
       <w:r>
         <w:t xml:space="preserve"> da classe </w:t>
       </w:r>
-      <w:r>
-        <w:t xml:space="preserve">Usuario </w:t>
+      <w:proofErr w:type="spellStart"/>
+      <w:r>
+        <w:t>Usuario</w:t>
+      </w:r>
+      <w:proofErr w:type="spellEnd"/>
+      <w:r>
+        <w:t xml:space="preserve"> </w:t>
       </w:r>
       <w:r>
         <w:t>permitem criar,</w:t>
@@ -16448,7 +17097,15 @@
     </w:p>
     <w:p>
       <w:r>
-        <w:t xml:space="preserve">A classe BancoLeite representa os </w:t>
+        <w:t xml:space="preserve">A classe </w:t>
+      </w:r>
+      <w:proofErr w:type="spellStart"/>
+      <w:r>
+        <w:t>BancoLeite</w:t>
+      </w:r>
+      <w:proofErr w:type="spellEnd"/>
+      <w:r>
+        <w:t xml:space="preserve"> representa os </w:t>
       </w:r>
       <w:r>
         <w:t xml:space="preserve">pontos de coleta e </w:t>
@@ -16494,9 +17151,11 @@
       <w:r>
         <w:t xml:space="preserve"> objeto da classe </w:t>
       </w:r>
+      <w:proofErr w:type="spellStart"/>
       <w:r>
         <w:t>BancoLeite</w:t>
       </w:r>
+      <w:proofErr w:type="spellEnd"/>
       <w:r>
         <w:t xml:space="preserve"> (relação 1:*</w:t>
       </w:r>
@@ -16534,6 +17193,7 @@
     </w:p>
     <w:p>
       <w:r>
+        <w:lastRenderedPageBreak/>
         <w:t>Para isso, são utilizados diagramas de sequência, que ilustram a comunicação entre os objetos e os módulos do sistema em m</w:t>
       </w:r>
       <w:r>
@@ -16557,20 +17217,589 @@
     </w:p>
     <w:p>
       <w:r>
+        <w:t xml:space="preserve">Todos os diagramas apresentados nesta seção foram organizados </w:t>
+      </w:r>
+      <w:r>
+        <w:t>no Apêndice</w:t>
+      </w:r>
+      <w:r>
+        <w:t xml:space="preserve"> F</w:t>
+      </w:r>
+      <w:r>
+        <w:t xml:space="preserve">. </w:t>
+      </w:r>
+      <w:r>
+        <w:t>Esses diagramas complementam a visão arquitetural estática já apresentada e oferecem uma perspectiva completa do funcionamento interno do sistema.</w:t>
+      </w:r>
+    </w:p>
+    <w:p/>
+    <w:p>
+      <w:pPr>
+        <w:pStyle w:val="Ttulo3"/>
+      </w:pPr>
+      <w:bookmarkStart w:id="58" w:name="_Toc209020982"/>
+      <w:r>
+        <w:t xml:space="preserve">6.2.1 Projeto das </w:t>
+      </w:r>
+      <w:r>
+        <w:t>I</w:t>
+      </w:r>
+      <w:r>
+        <w:t>nterações</w:t>
+      </w:r>
+      <w:r>
+        <w:t xml:space="preserve"> entre Objetos</w:t>
+      </w:r>
+      <w:bookmarkEnd w:id="58"/>
+    </w:p>
+    <w:p>
+      <w:r>
+        <w:t xml:space="preserve">O projeto das interações entre objetos </w:t>
+      </w:r>
+      <w:r>
+        <w:t>modela</w:t>
+      </w:r>
+      <w:r>
+        <w:t xml:space="preserve"> como os diferentes elementos do sistema — como componentes da interface, serviços, controladores e modelos de dados — interagem entre si para realizar as funcionalidades propostas. Essa modelagem é fundamental para garantir que o sistema atenda corretamente aos requisitos funcionais </w:t>
+      </w:r>
+      <w:r>
+        <w:t xml:space="preserve">e não funcionais estabelecidos. </w:t>
+      </w:r>
+    </w:p>
+    <w:p>
+      <w:r>
+        <w:t>As interações seguem um padrão</w:t>
+      </w:r>
+      <w:r>
+        <w:t xml:space="preserve"> conforme segue</w:t>
+      </w:r>
+      <w:r>
+        <w:t>:</w:t>
+      </w:r>
+    </w:p>
+    <w:p>
+      <w:r>
+        <w:t xml:space="preserve">O usuário interage com a interface (componente </w:t>
+      </w:r>
+      <w:r>
+        <w:t>do pacote</w:t>
+      </w:r>
+      <w:r>
+        <w:t xml:space="preserve"> </w:t>
+      </w:r>
+      <w:proofErr w:type="spellStart"/>
+      <w:r>
+        <w:rPr>
+          <w:i/>
+        </w:rPr>
+        <w:t>pages</w:t>
+      </w:r>
+      <w:proofErr w:type="spellEnd"/>
+      <w:r>
+        <w:rPr>
+          <w:i/>
+        </w:rPr>
+        <w:t xml:space="preserve"> </w:t>
+      </w:r>
+      <w:r>
+        <w:t xml:space="preserve">do </w:t>
+      </w:r>
+      <w:r>
+        <w:rPr>
+          <w:i/>
+        </w:rPr>
+        <w:t>front-</w:t>
+      </w:r>
+      <w:proofErr w:type="spellStart"/>
+      <w:r>
+        <w:rPr>
+          <w:i/>
+        </w:rPr>
+        <w:t>end</w:t>
+      </w:r>
+      <w:proofErr w:type="spellEnd"/>
+      <w:r>
+        <w:t>);</w:t>
+      </w:r>
+    </w:p>
+    <w:p>
+      <w:r>
+        <w:t xml:space="preserve">A interface </w:t>
+      </w:r>
+      <w:r>
+        <w:t>invoca</w:t>
+      </w:r>
+      <w:r>
+        <w:t xml:space="preserve"> os métodos dos serviços (</w:t>
+      </w:r>
+      <w:proofErr w:type="spellStart"/>
+      <w:r>
+        <w:rPr>
+          <w:i/>
+        </w:rPr>
+        <w:t>services</w:t>
+      </w:r>
+      <w:proofErr w:type="spellEnd"/>
+      <w:r>
+        <w:t>), que são responsáveis por se comunicar com a API (</w:t>
+      </w:r>
+      <w:proofErr w:type="spellStart"/>
+      <w:r>
+        <w:rPr>
+          <w:i/>
+        </w:rPr>
+        <w:t>back-end</w:t>
+      </w:r>
+      <w:proofErr w:type="spellEnd"/>
+      <w:r>
+        <w:t>);</w:t>
+      </w:r>
+    </w:p>
+    <w:p>
+      <w:r>
+        <w:t xml:space="preserve">No </w:t>
+      </w:r>
+      <w:proofErr w:type="spellStart"/>
+      <w:r>
+        <w:rPr>
+          <w:i/>
+        </w:rPr>
+        <w:t>back-end</w:t>
+      </w:r>
+      <w:proofErr w:type="spellEnd"/>
+      <w:r>
+        <w:rPr>
+          <w:i/>
+        </w:rPr>
+        <w:t>,</w:t>
+      </w:r>
+      <w:r>
+        <w:t xml:space="preserve"> os </w:t>
+      </w:r>
+      <w:proofErr w:type="spellStart"/>
+      <w:r>
+        <w:rPr>
+          <w:i/>
+        </w:rPr>
+        <w:t>routers</w:t>
+      </w:r>
+      <w:proofErr w:type="spellEnd"/>
+      <w:r>
+        <w:t xml:space="preserve"> recebem a requisição, direcionam para os </w:t>
+      </w:r>
+      <w:proofErr w:type="spellStart"/>
+      <w:r>
+        <w:rPr>
+          <w:i/>
+        </w:rPr>
+        <w:t>controllers</w:t>
+      </w:r>
+      <w:proofErr w:type="spellEnd"/>
+      <w:r>
+        <w:t xml:space="preserve">, que por sua vez validam dados com auxílio dos </w:t>
+      </w:r>
+      <w:r>
+        <w:rPr>
+          <w:i/>
+        </w:rPr>
+        <w:t>middlewares</w:t>
+      </w:r>
+      <w:r>
+        <w:t xml:space="preserve"> e interagem com os </w:t>
+      </w:r>
+      <w:r>
+        <w:rPr>
+          <w:i/>
+        </w:rPr>
+        <w:t>models</w:t>
+      </w:r>
+      <w:r>
+        <w:t>, responsáveis pela manipulação do banco de dados.</w:t>
+      </w:r>
+    </w:p>
+    <w:p>
+      <w:r>
+        <w:t>Essas interações foram projetadas com base em princípios de separação de responsabilidades, promovendo maior organização, legibilidade e facilidade de manutenção do sistema.</w:t>
+      </w:r>
+    </w:p>
+    <w:p/>
+    <w:p>
+      <w:pPr>
+        <w:spacing w:before="0" w:after="0" w:line="240" w:lineRule="auto"/>
+        <w:jc w:val="left"/>
+      </w:pPr>
+      <w:r>
+        <w:br w:type="page"/>
+      </w:r>
+    </w:p>
+    <w:p>
+      <w:r>
         <w:lastRenderedPageBreak/>
-        <w:t xml:space="preserve">Todos os diagramas apresentados nesta seção foram organizados </w:t>
-      </w:r>
-      <w:r>
-        <w:t>no Apêndice</w:t>
-      </w:r>
-      <w:r>
-        <w:t xml:space="preserve"> F</w:t>
+        <w:t xml:space="preserve">6.2.1.1 Diagramas de </w:t>
+      </w:r>
+      <w:r>
+        <w:t>S</w:t>
+      </w:r>
+      <w:r>
+        <w:t>equ</w:t>
+      </w:r>
+      <w:r>
+        <w:t>ência</w:t>
+      </w:r>
+    </w:p>
+    <w:p>
+      <w:r>
+        <w:t xml:space="preserve">Os diagramas de sequência a seguir representam os principais fluxos de </w:t>
+      </w:r>
+      <w:r>
+        <w:t>interação entre os objetos. Cada cenário está</w:t>
+      </w:r>
+      <w:r>
+        <w:t xml:space="preserve"> modelado considerando uma execução bem-sucedida, sem falhas, desde a interface até o </w:t>
+      </w:r>
+      <w:r>
+        <w:t>posto de coleta/</w:t>
+      </w:r>
+      <w:r>
+        <w:t>banco de dados, com resposta clara ao usuário ao final de cada ação. A seguir, estão descritos os principais fluxos mapeados.</w:t>
+      </w:r>
+    </w:p>
+    <w:p>
+      <w:r>
+        <w:t>O primeiro cenário mostra o processo de entrar do usuário. Ao abrir o aplicativo, o usuário informa</w:t>
+      </w:r>
+      <w:r>
+        <w:t>rá seu e-mail e senha</w:t>
+      </w:r>
+      <w:r>
+        <w:t>.</w:t>
+      </w:r>
+      <w:r>
+        <w:t xml:space="preserve"> Esses dados s</w:t>
+      </w:r>
+      <w:r>
+        <w:t>er</w:t>
+      </w:r>
+      <w:r>
+        <w:t xml:space="preserve">ão enviados ao </w:t>
+      </w:r>
+      <w:proofErr w:type="spellStart"/>
+      <w:r>
+        <w:rPr>
+          <w:i/>
+        </w:rPr>
+        <w:t>back</w:t>
+      </w:r>
+      <w:r>
+        <w:rPr>
+          <w:i/>
+        </w:rPr>
+        <w:t>-</w:t>
+      </w:r>
+      <w:r>
+        <w:rPr>
+          <w:i/>
+        </w:rPr>
+        <w:t>end</w:t>
+      </w:r>
+      <w:proofErr w:type="spellEnd"/>
+      <w:r>
+        <w:rPr>
+          <w:i/>
+        </w:rPr>
+        <w:t>,</w:t>
+      </w:r>
+      <w:r>
+        <w:t xml:space="preserve"> que realiza</w:t>
+      </w:r>
+      <w:r>
+        <w:t>rá</w:t>
+      </w:r>
+      <w:r>
+        <w:t xml:space="preserve"> a verificação das credenciais no banco de dados. Se </w:t>
+      </w:r>
+      <w:r>
+        <w:t>os dados de entrada estiverem corretos</w:t>
+      </w:r>
+      <w:r>
+        <w:t>, o sistema gera</w:t>
+      </w:r>
+      <w:r>
+        <w:t>rá</w:t>
+      </w:r>
+      <w:r>
+        <w:t xml:space="preserve"> um </w:t>
+      </w:r>
+      <w:r>
+        <w:rPr>
+          <w:i/>
+        </w:rPr>
+        <w:t>token</w:t>
+      </w:r>
+      <w:r>
+        <w:t xml:space="preserve"> de autenticação e retorna</w:t>
+      </w:r>
+      <w:r>
+        <w:t>rá</w:t>
+      </w:r>
+      <w:r>
+        <w:t xml:space="preserve"> para o aplicativo,</w:t>
+      </w:r>
+      <w:r>
+        <w:t xml:space="preserve"> liberando o acesso para uso</w:t>
       </w:r>
       <w:r>
         <w:t xml:space="preserve">. </w:t>
       </w:r>
-      <w:r>
-        <w:t>Esses diagramas complementam a visão arquitetural estática já apresentada e oferecem uma perspectiva completa do funcionamento interno do sistema.</w:t>
+    </w:p>
+    <w:p>
+      <w:r>
+        <w:t>No segundo cenário, é descrito o agendamento de uma coleta de leite humano. O</w:t>
+      </w:r>
+      <w:r>
+        <w:t>(a)</w:t>
+      </w:r>
+      <w:r>
+        <w:t xml:space="preserve"> usuário</w:t>
+      </w:r>
+      <w:r>
+        <w:t>(a)</w:t>
+      </w:r>
+      <w:r>
+        <w:t xml:space="preserve"> acessa</w:t>
+      </w:r>
+      <w:r>
+        <w:t>rá</w:t>
+      </w:r>
+      <w:r>
+        <w:t xml:space="preserve"> a opção "Agendar Coleta", preenche</w:t>
+      </w:r>
+      <w:r>
+        <w:t>rá</w:t>
+      </w:r>
+      <w:r>
+        <w:t xml:space="preserve"> os dados solicitados, como data, horário e local, e confirma o envio. O sistema recebe</w:t>
+      </w:r>
+      <w:r>
+        <w:t>rá esses dados</w:t>
+      </w:r>
+      <w:r>
+        <w:t>, realiza</w:t>
+      </w:r>
+      <w:r>
+        <w:t>rá</w:t>
+      </w:r>
+      <w:r>
+        <w:t xml:space="preserve"> o registro no banco de dados e retorna</w:t>
+      </w:r>
+      <w:r>
+        <w:t>rá</w:t>
+      </w:r>
+      <w:r>
+        <w:t xml:space="preserve"> uma mensagem de confirmação, informando que o agendamento foi realizado com sucesso.</w:t>
+      </w:r>
+    </w:p>
+    <w:p>
+      <w:r>
+        <w:t>O terceiro</w:t>
+      </w:r>
+      <w:r>
+        <w:t xml:space="preserve"> diagrama representa o fluxo de orientações</w:t>
+      </w:r>
+      <w:r>
+        <w:t xml:space="preserve">. Ao acessar a tela inicial, o </w:t>
+      </w:r>
+      <w:r>
+        <w:t>usuário seleciona a opção “Orientações</w:t>
+      </w:r>
+      <w:r>
+        <w:t>” e, em seguida, pode</w:t>
+      </w:r>
+      <w:r>
+        <w:t>rá</w:t>
+      </w:r>
+      <w:r>
+        <w:t xml:space="preserve"> escolher entre diversos temas informativos, como quem pode doar, como preparar o frasco, formas de coleta e transporte do leite</w:t>
+      </w:r>
+      <w:r>
+        <w:t xml:space="preserve"> humano</w:t>
+      </w:r>
+      <w:r>
+        <w:t>. Após a escolha de um tema, o sistema recupera</w:t>
+      </w:r>
+      <w:r>
+        <w:t>rá os dados do banco de dados e exibirá</w:t>
+      </w:r>
+      <w:r>
+        <w:t xml:space="preserve"> na tela do aplicativo, permitindo que o usuário tenha acesso ao conteúdo de forma rápida e clara.</w:t>
+      </w:r>
+    </w:p>
+    <w:p>
+      <w:r>
+        <w:t>O último fluxo representa a verificação de autenticação ao acessar áreas restritas do aplicativo. Sempre que o usuário tenta</w:t>
+      </w:r>
+      <w:r>
+        <w:t>r</w:t>
+      </w:r>
+      <w:r>
+        <w:t xml:space="preserve"> acessar uma funcionalidade protegida, como o agendamento ou o histórico de coletas, o sistema verifica</w:t>
+      </w:r>
+      <w:r>
+        <w:t>rá</w:t>
+      </w:r>
+      <w:r>
+        <w:t xml:space="preserve"> automaticamente se o </w:t>
+      </w:r>
+      <w:r>
+        <w:rPr>
+          <w:i/>
+        </w:rPr>
+        <w:t>token</w:t>
+      </w:r>
+      <w:r>
+        <w:t xml:space="preserve"> de autenticação ainda está válido. Caso esteja, a autorização</w:t>
+      </w:r>
+      <w:r>
+        <w:t xml:space="preserve"> </w:t>
+      </w:r>
+      <w:r>
+        <w:t>será</w:t>
+      </w:r>
+      <w:r>
+        <w:t xml:space="preserve"> c</w:t>
+      </w:r>
+      <w:r>
+        <w:t>oncedida</w:t>
+      </w:r>
+      <w:r>
+        <w:t xml:space="preserve"> sem necessidade de nova autenticação</w:t>
+      </w:r>
+      <w:r>
+        <w:t>, mantendo a segurança e a fluidez do uso.</w:t>
+      </w:r>
+    </w:p>
+    <w:p>
+      <w:r>
+        <w:rPr>
+          <w:highlight w:val="yellow"/>
+        </w:rPr>
+        <w:t>/*</w:t>
+      </w:r>
+      <w:r>
+        <w:rPr>
+          <w:highlight w:val="yellow"/>
+        </w:rPr>
+        <w:t>A figura não está na pasta</w:t>
+      </w:r>
+      <w:r>
+        <w:rPr>
+          <w:highlight w:val="yellow"/>
+        </w:rPr>
+        <w:t>.</w:t>
+      </w:r>
+      <w:r>
+        <w:rPr>
+          <w:highlight w:val="yellow"/>
+        </w:rPr>
+        <w:t>.</w:t>
+      </w:r>
+      <w:r>
+        <w:t>*/</w:t>
+      </w:r>
+    </w:p>
+    <w:p>
+      <w:pPr>
+        <w:pStyle w:val="Ttulo2"/>
+      </w:pPr>
+      <w:bookmarkStart w:id="59" w:name="_Toc209020983"/>
+      <w:r>
+        <w:lastRenderedPageBreak/>
+        <w:t xml:space="preserve">6.3 VISÃO </w:t>
+      </w:r>
+      <w:r>
+        <w:t>DOS</w:t>
+      </w:r>
+      <w:r>
+        <w:t xml:space="preserve"> DADOS</w:t>
+      </w:r>
+      <w:bookmarkEnd w:id="59"/>
+    </w:p>
+    <w:p>
+      <w:r>
+        <w:t xml:space="preserve">Nesta seção, é apresentado o desenvolvimento da modelagem lógica e a criação do banco de dados relacional do sistema </w:t>
+      </w:r>
+      <w:r>
+        <w:t>de software Donate</w:t>
+      </w:r>
+      <w:r>
+        <w:t>, utilizando o PostgreSQL como sistema gerenciador</w:t>
+      </w:r>
+      <w:r>
+        <w:t xml:space="preserve"> de banco de dados</w:t>
+      </w:r>
+      <w:r>
+        <w:t xml:space="preserve">. </w:t>
+      </w:r>
+      <w:r>
+        <w:t>Aqui se mostra a estrutura de uma base de dados que permitirá</w:t>
+      </w:r>
+      <w:r>
+        <w:t xml:space="preserve"> o registro e a organização </w:t>
+      </w:r>
+      <w:r>
+        <w:t xml:space="preserve">dos dados dos </w:t>
+      </w:r>
+      <w:r>
+        <w:t>usuários (doadoras, receptoras e pro</w:t>
+      </w:r>
+      <w:r>
+        <w:t>fissionais de saúde), municípios</w:t>
+      </w:r>
+      <w:r>
+        <w:t xml:space="preserve">, </w:t>
+      </w:r>
+      <w:r>
+        <w:t xml:space="preserve">postos de coleta e </w:t>
+      </w:r>
+      <w:r>
+        <w:t xml:space="preserve">bancos de leite e às doações realizadas. Para isso, </w:t>
+      </w:r>
+      <w:r>
+        <w:t>constam</w:t>
+      </w:r>
+      <w:r>
+        <w:t xml:space="preserve"> </w:t>
+      </w:r>
+      <w:r>
+        <w:t xml:space="preserve">as </w:t>
+      </w:r>
+      <w:r>
+        <w:t xml:space="preserve">entidades principais, seus respectivos atributos e domínios, além das restrições de integridade, como chaves primárias e estrangeiras. A estrutura proposta garante a consistência e a integridade dos dados, facilitando a manipulação e o relacionamento entre as informações. A partir desse modelo, foi gerado o código </w:t>
+      </w:r>
+      <w:r>
+        <w:t xml:space="preserve">em </w:t>
+      </w:r>
+      <w:proofErr w:type="spellStart"/>
+      <w:r>
+        <w:t>Structured</w:t>
+      </w:r>
+      <w:proofErr w:type="spellEnd"/>
+      <w:r>
+        <w:t xml:space="preserve"> Query </w:t>
+      </w:r>
+      <w:proofErr w:type="spellStart"/>
+      <w:r>
+        <w:t>Language</w:t>
+      </w:r>
+      <w:proofErr w:type="spellEnd"/>
+      <w:r>
+        <w:t xml:space="preserve"> (SQL</w:t>
+      </w:r>
+      <w:r>
+        <w:t>)</w:t>
+      </w:r>
+      <w:r>
+        <w:t xml:space="preserve"> responsável pela criação das tabelas no banco de dados, permitindo a implementação prática da estrutura lógica planejada. </w:t>
       </w:r>
     </w:p>
     <w:p/>
@@ -16578,737 +17807,228 @@
       <w:pPr>
         <w:pStyle w:val="Ttulo3"/>
       </w:pPr>
-      <w:bookmarkStart w:id="58" w:name="_Toc209020982"/>
-      <w:r>
-        <w:t xml:space="preserve">6.2.1 Projeto das </w:t>
-      </w:r>
-      <w:r>
-        <w:t>I</w:t>
-      </w:r>
-      <w:r>
-        <w:t>nterações</w:t>
-      </w:r>
-      <w:r>
-        <w:t xml:space="preserve"> entre Objetos</w:t>
-      </w:r>
-      <w:bookmarkEnd w:id="58"/>
-    </w:p>
-    <w:p>
-      <w:r>
-        <w:t xml:space="preserve">O projeto das interações entre objetos </w:t>
-      </w:r>
-      <w:r>
-        <w:t>modela</w:t>
-      </w:r>
-      <w:r>
-        <w:t xml:space="preserve"> como os diferentes elementos do sistema — como componentes da interface, serviços, controladores e modelos de dados — interagem entre si para realizar as funcionalidades propostas. Essa modelagem é fundamental para garantir que o sistema atenda corretamente aos requisitos funcionais </w:t>
-      </w:r>
-      <w:r>
-        <w:t xml:space="preserve">e não funcionais estabelecidos. </w:t>
-      </w:r>
-    </w:p>
-    <w:p>
-      <w:r>
-        <w:t>As interações seguem um padrão</w:t>
-      </w:r>
-      <w:r>
-        <w:t xml:space="preserve"> conforme segue</w:t>
-      </w:r>
-      <w:r>
-        <w:t>:</w:t>
-      </w:r>
-    </w:p>
-    <w:p>
-      <w:r>
-        <w:t xml:space="preserve">O usuário interage com a interface (componente </w:t>
-      </w:r>
-      <w:r>
-        <w:t>do pacote</w:t>
+      <w:bookmarkStart w:id="60" w:name="_Toc209020984"/>
+      <w:r>
+        <w:t xml:space="preserve">6.3.1 Modelo </w:t>
+      </w:r>
+      <w:r>
+        <w:t>Lógico</w:t>
+      </w:r>
+      <w:bookmarkEnd w:id="60"/>
+    </w:p>
+    <w:p>
+      <w:r>
+        <w:t xml:space="preserve">Com base no modelo conceitual elaborado no Capítulo 5, </w:t>
+      </w:r>
+      <w:r>
+        <w:t>n</w:t>
+      </w:r>
+      <w:r>
+        <w:t xml:space="preserve">esta seção está </w:t>
+      </w:r>
+      <w:r>
+        <w:t>o modelo lógico de dados, também conhecido como modelo operacional. Este modelo tem como objetivo representar, de forma mais próxima da implementação, as estruturas de dados que serão de fato persistidas no banco de dados relacional.</w:t>
+      </w:r>
+    </w:p>
+    <w:p>
+      <w:r>
+        <w:t xml:space="preserve">O modelo lógico define as entidades, seus atributos, domínios, tipos de dados e restrições de integridade, como chaves primárias e estrangeiras, garantindo a consistência e a normalização dos dados. Neste projeto, o modelo suportar a gestão </w:t>
+      </w:r>
+      <w:r>
+        <w:t>d</w:t>
+      </w:r>
+      <w:r>
+        <w:t xml:space="preserve">os usuários do sistema (como doadoras, receptoras e profissionais de saúde), </w:t>
+      </w:r>
+      <w:r>
+        <w:t>aos municípios</w:t>
+      </w:r>
+      <w:r>
+        <w:t xml:space="preserve">, aos </w:t>
+      </w:r>
+      <w:r>
+        <w:t xml:space="preserve">postos de coleta e </w:t>
+      </w:r>
+      <w:r>
+        <w:t>bancos de leite humano e às doações realizadas.</w:t>
+      </w:r>
+    </w:p>
+    <w:p>
+      <w:r>
+        <w:t>Cada tabela foi estruturada considerando as necessidades funcionais do sistema e o relacionamento entre as entidades, respeitando as boas práticas de modelagem de dados. O resultado é um modelo que serve de base direta para a criação do banco de dados físico em PostgreSQL, conforme descrito na próxima seção.</w:t>
+      </w:r>
+    </w:p>
+    <w:p>
+      <w:r>
+        <w:lastRenderedPageBreak/>
+        <w:t>O modelo lógico completo, representado em formato descritivo e visual, encont</w:t>
+      </w:r>
+      <w:r>
+        <w:t>ra-se disponível no Apêndice D.</w:t>
+      </w:r>
+    </w:p>
+    <w:p/>
+    <w:p>
+      <w:pPr>
+        <w:pStyle w:val="Ttulo3"/>
+      </w:pPr>
+      <w:bookmarkStart w:id="61" w:name="_Toc209020985"/>
+      <w:r>
+        <w:t>6.3.2 Dicionário de D</w:t>
+      </w:r>
+      <w:r>
+        <w:t>ados</w:t>
+      </w:r>
+      <w:r>
+        <w:t xml:space="preserve"> do Modelo </w:t>
+      </w:r>
+      <w:r>
+        <w:t>Lógico</w:t>
+      </w:r>
+      <w:bookmarkEnd w:id="61"/>
+    </w:p>
+    <w:p>
+      <w:r>
+        <w:t>O dicionário de dados encontra-se disponível exclusivamente no Apêndice E.</w:t>
+      </w:r>
+    </w:p>
+    <w:p>
+      <w:pPr>
+        <w:pStyle w:val="Ttulo2"/>
+      </w:pPr>
+      <w:bookmarkStart w:id="62" w:name="_Toc209020986"/>
+      <w:r>
+        <w:t>6.</w:t>
+      </w:r>
+      <w:r>
+        <w:t>4</w:t>
+      </w:r>
+      <w:r>
+        <w:t xml:space="preserve"> PROJETO DA INTERAÇÃO HUMANO-COMPUTADOR</w:t>
+      </w:r>
+      <w:bookmarkEnd w:id="62"/>
+    </w:p>
+    <w:p>
+      <w:bookmarkStart w:id="63" w:name="_Toc198201049"/>
+      <w:r>
+        <w:t>A interação humano-computador (</w:t>
+      </w:r>
+      <w:r>
+        <w:t>IHC</w:t>
+      </w:r>
+      <w:r>
+        <w:t xml:space="preserve">) visa garantir que os usuários consigam utilizar o sistema de forma simples, eficiente </w:t>
+      </w:r>
+      <w:r>
+        <w:t>e satisfatória, oferendo para isso, interfaces de usuário com alto grau de usabilidade</w:t>
+      </w:r>
+      <w:r>
+        <w:t xml:space="preserve">. Para isso, </w:t>
+      </w:r>
+      <w:r>
+        <w:t>são</w:t>
+      </w:r>
+      <w:r>
+        <w:t xml:space="preserve"> considerados os perfis de usuários, os padrões ergonômicos e as heurísticas de usabilidade mais ade</w:t>
+      </w:r>
+      <w:r>
+        <w:t>quadas ao contexto do sistema de software</w:t>
+      </w:r>
+      <w:r>
+        <w:t xml:space="preserve"> Donate.</w:t>
+      </w:r>
+      <w:bookmarkEnd w:id="63"/>
+    </w:p>
+    <w:p/>
+    <w:p>
+      <w:pPr>
+        <w:pStyle w:val="Ttulo3"/>
+      </w:pPr>
+      <w:bookmarkStart w:id="64" w:name="_Toc209020987"/>
+      <w:r>
+        <w:t>6.</w:t>
+      </w:r>
+      <w:r>
+        <w:t>4</w:t>
+      </w:r>
+      <w:r>
+        <w:t xml:space="preserve">.1 </w:t>
+      </w:r>
+      <w:r>
+        <w:t>Perfil</w:t>
+      </w:r>
+      <w:r>
+        <w:t xml:space="preserve"> de</w:t>
+      </w:r>
+      <w:r>
+        <w:t xml:space="preserve"> U</w:t>
+      </w:r>
+      <w:r>
+        <w:t>suário</w:t>
+      </w:r>
+      <w:bookmarkEnd w:id="64"/>
+    </w:p>
+    <w:p>
+      <w:bookmarkStart w:id="65" w:name="_Toc192060119"/>
+      <w:r>
+        <w:t>Existem ao menos</w:t>
+      </w:r>
+      <w:r>
+        <w:t xml:space="preserve"> três perfis principais de usuários que irão interagir com </w:t>
+      </w:r>
+      <w:r>
+        <w:t>o sistema</w:t>
+      </w:r>
+      <w:r>
+        <w:t xml:space="preserve">: doadoras, receptoras e profissionais da saúde. As doadoras são mulheres que estão em fase de amamentação e desejam contribuir com a doação de </w:t>
+      </w:r>
+      <w:r>
+        <w:t>leite humano para auxiliar outra</w:t>
+      </w:r>
+      <w:r>
+        <w:t xml:space="preserve">s </w:t>
+      </w:r>
+      <w:r>
+        <w:t>crianças</w:t>
+      </w:r>
+      <w:r>
+        <w:t xml:space="preserve">. Esse grupo necessita de orientações claras, acessíveis e com linguagem simples, além de informações seguras sobre os benefícios e o processo da doação. As receptoras são mães ou responsáveis por </w:t>
+      </w:r>
+      <w:r>
+        <w:t>lactentes</w:t>
+      </w:r>
+      <w:r>
+        <w:t xml:space="preserve"> que receberão o leite doado. Elas buscam confiança no processo e desejam compreender como é feito o controle de qualidade e a triagem das doações. Já os profissionais da saúde incluem estudantes e técnicos de enfermagem, bem como outros colaboradores que atuam diretamente </w:t>
+      </w:r>
+      <w:r>
+        <w:t>no setor da Saúde</w:t>
+      </w:r>
+      <w:r>
+        <w:t>. Esses profissionais utilizam o sistema para orientar as doadoras, monitorar coletas e garantir a segurança e eficiência de todo o processo.</w:t>
+      </w:r>
+    </w:p>
+    <w:p>
+      <w:r>
+        <w:t xml:space="preserve">Com o objetivo de entender melhor as necessidades desses usuários, foram realizadas entrevistas com alunos do curso de enfermagem e conversas com a coordenação. A partir desses contatos, foi elaborado um questionário simples e direto, com perguntas objetivas </w:t>
+      </w:r>
+      <w:r>
+        <w:lastRenderedPageBreak/>
+        <w:t>sobre o projeto, abordando aspectos como acessibilidade, clareza das informações e utilidade do sistema.</w:t>
       </w:r>
       <w:r>
         <w:t xml:space="preserve"> </w:t>
       </w:r>
       <w:r>
-        <w:rPr>
-          <w:i/>
-        </w:rPr>
-        <w:t xml:space="preserve">pages </w:t>
-      </w:r>
-      <w:r>
-        <w:t xml:space="preserve">do </w:t>
-      </w:r>
-      <w:r>
-        <w:rPr>
-          <w:i/>
-        </w:rPr>
-        <w:t>front-end</w:t>
-      </w:r>
-      <w:r>
-        <w:t>);</w:t>
-      </w:r>
-    </w:p>
-    <w:p>
-      <w:r>
-        <w:t xml:space="preserve">A interface </w:t>
-      </w:r>
-      <w:r>
-        <w:t>invoca</w:t>
-      </w:r>
-      <w:r>
-        <w:t xml:space="preserve"> os métodos dos serviços (</w:t>
-      </w:r>
-      <w:r>
-        <w:rPr>
-          <w:i/>
-        </w:rPr>
-        <w:t>services</w:t>
-      </w:r>
-      <w:r>
-        <w:t>), que são responsáveis por se comunicar com a API (</w:t>
-      </w:r>
-      <w:r>
-        <w:rPr>
-          <w:i/>
-        </w:rPr>
-        <w:t>back-end</w:t>
-      </w:r>
-      <w:r>
-        <w:t>);</w:t>
-      </w:r>
-    </w:p>
-    <w:p>
-      <w:r>
-        <w:t xml:space="preserve">No </w:t>
-      </w:r>
-      <w:r>
-        <w:rPr>
-          <w:i/>
-        </w:rPr>
-        <w:t>back-end,</w:t>
-      </w:r>
-      <w:r>
-        <w:t xml:space="preserve"> os </w:t>
-      </w:r>
-      <w:r>
-        <w:rPr>
-          <w:i/>
-        </w:rPr>
-        <w:t>routers</w:t>
-      </w:r>
-      <w:r>
-        <w:t xml:space="preserve"> recebem a requisição, direcionam para os </w:t>
-      </w:r>
-      <w:r>
-        <w:rPr>
-          <w:i/>
-        </w:rPr>
-        <w:t>controllers</w:t>
-      </w:r>
-      <w:r>
-        <w:t xml:space="preserve">, que por sua vez validam dados com auxílio dos </w:t>
-      </w:r>
-      <w:r>
-        <w:rPr>
-          <w:i/>
-        </w:rPr>
-        <w:t>middlewares</w:t>
-      </w:r>
-      <w:r>
-        <w:t xml:space="preserve"> e interagem com os </w:t>
-      </w:r>
-      <w:r>
-        <w:rPr>
-          <w:i/>
-        </w:rPr>
-        <w:t>models</w:t>
-      </w:r>
-      <w:r>
-        <w:t>, responsáveis pela manipulação do banco de dados.</w:t>
-      </w:r>
-    </w:p>
-    <w:p>
-      <w:r>
-        <w:t>Essas interações foram projetadas com base em princípios de separação de responsabilidades, promovendo maior organização, legibilidade e facilidade de manutenção do sistema.</w:t>
-      </w:r>
-    </w:p>
-    <w:p/>
-    <w:p>
-      <w:r>
-        <w:t xml:space="preserve">6.2.1.1 Diagramas de </w:t>
-      </w:r>
-      <w:r>
-        <w:t>S</w:t>
-      </w:r>
-      <w:r>
-        <w:t>equ</w:t>
-      </w:r>
-      <w:r>
-        <w:t>ência</w:t>
-      </w:r>
-    </w:p>
-    <w:p>
-      <w:r>
-        <w:t xml:space="preserve">Os diagramas de sequência a seguir representam os principais fluxos de </w:t>
-      </w:r>
-      <w:r>
-        <w:t>interação entre os objetos. Cada cenário está</w:t>
-      </w:r>
-      <w:r>
-        <w:t xml:space="preserve"> modelado considerando uma execução bem-sucedida, sem falhas, desde a interface até o </w:t>
-      </w:r>
-      <w:r>
-        <w:t>posto de coleta/</w:t>
-      </w:r>
-      <w:r>
-        <w:t>banco de dados, com resposta clara ao usuário ao final de cada ação. A seguir, estão descritos os principais fluxos mapeados.</w:t>
-      </w:r>
-    </w:p>
-    <w:p>
-      <w:r>
-        <w:lastRenderedPageBreak/>
-        <w:t>O primeiro cenário mostra o processo de entrar do usuário. Ao abrir o aplicativo, o usuário informa</w:t>
-      </w:r>
-      <w:r>
-        <w:t>rá seu e-mail e senha</w:t>
-      </w:r>
-      <w:r>
-        <w:t>.</w:t>
-      </w:r>
-      <w:r>
-        <w:t xml:space="preserve"> Esses dados s</w:t>
-      </w:r>
-      <w:r>
-        <w:t>er</w:t>
-      </w:r>
-      <w:r>
-        <w:t xml:space="preserve">ão enviados ao </w:t>
-      </w:r>
-      <w:r>
-        <w:rPr>
-          <w:i/>
-        </w:rPr>
-        <w:t>back</w:t>
-      </w:r>
-      <w:r>
-        <w:rPr>
-          <w:i/>
-        </w:rPr>
-        <w:t>-</w:t>
-      </w:r>
-      <w:r>
-        <w:rPr>
-          <w:i/>
-        </w:rPr>
-        <w:t>end,</w:t>
-      </w:r>
-      <w:r>
-        <w:t xml:space="preserve"> que realiza</w:t>
-      </w:r>
-      <w:r>
-        <w:t>rá</w:t>
-      </w:r>
-      <w:r>
-        <w:t xml:space="preserve"> a verificação das credenciais no banco de dados. Se </w:t>
-      </w:r>
-      <w:r>
-        <w:t>os dados de entrada estiverem corretos</w:t>
-      </w:r>
-      <w:r>
-        <w:t>, o sistema gera</w:t>
-      </w:r>
-      <w:r>
-        <w:t>rá</w:t>
-      </w:r>
-      <w:r>
-        <w:t xml:space="preserve"> um </w:t>
-      </w:r>
-      <w:r>
-        <w:rPr>
-          <w:i/>
-        </w:rPr>
-        <w:t>token</w:t>
-      </w:r>
-      <w:r>
-        <w:t xml:space="preserve"> de autenticação e retorna</w:t>
-      </w:r>
-      <w:r>
-        <w:t>rá</w:t>
-      </w:r>
-      <w:r>
-        <w:t xml:space="preserve"> para o aplicativo,</w:t>
-      </w:r>
-      <w:r>
-        <w:t xml:space="preserve"> liberando o acesso para uso</w:t>
-      </w:r>
-      <w:r>
-        <w:t xml:space="preserve">. </w:t>
-      </w:r>
-    </w:p>
-    <w:p>
-      <w:r>
-        <w:t>No segundo cenário, é descrito o agendamento de uma coleta de leite humano. O</w:t>
-      </w:r>
-      <w:r>
-        <w:t>(a)</w:t>
-      </w:r>
-      <w:r>
-        <w:t xml:space="preserve"> usuário</w:t>
-      </w:r>
-      <w:r>
-        <w:t>(a)</w:t>
-      </w:r>
-      <w:r>
-        <w:t xml:space="preserve"> acessa</w:t>
-      </w:r>
-      <w:r>
-        <w:t>rá</w:t>
-      </w:r>
-      <w:r>
-        <w:t xml:space="preserve"> a opção "Agendar Coleta", preenche</w:t>
-      </w:r>
-      <w:r>
-        <w:t>rá</w:t>
-      </w:r>
-      <w:r>
-        <w:t xml:space="preserve"> os dados solicitados, como data, horário e local, e confirma o envio. O sistema recebe</w:t>
-      </w:r>
-      <w:r>
-        <w:t>rá esses dados</w:t>
-      </w:r>
-      <w:r>
-        <w:t>, realiza</w:t>
-      </w:r>
-      <w:r>
-        <w:t>rá</w:t>
-      </w:r>
-      <w:r>
-        <w:t xml:space="preserve"> o registro no banco de dados e retorna</w:t>
-      </w:r>
-      <w:r>
-        <w:t>rá</w:t>
-      </w:r>
-      <w:r>
-        <w:t xml:space="preserve"> uma mensagem de confirmação, informando que o agendamento foi realizado com sucesso.</w:t>
-      </w:r>
-    </w:p>
-    <w:p>
-      <w:r>
-        <w:t>O terceiro</w:t>
-      </w:r>
-      <w:r>
-        <w:t xml:space="preserve"> diagrama representa o fluxo de orientações</w:t>
-      </w:r>
-      <w:r>
-        <w:t xml:space="preserve">. Ao acessar a tela inicial, o </w:t>
-      </w:r>
-      <w:r>
-        <w:t>usuário seleciona a opção “Orientações</w:t>
-      </w:r>
-      <w:r>
-        <w:t>” e, em seguida, pode</w:t>
-      </w:r>
-      <w:r>
-        <w:t>rá</w:t>
-      </w:r>
-      <w:r>
-        <w:t xml:space="preserve"> escolher entre diversos temas informativos, como quem pode doar, como preparar o frasco, formas de coleta e transporte do leite</w:t>
-      </w:r>
-      <w:r>
-        <w:t xml:space="preserve"> humano</w:t>
-      </w:r>
-      <w:r>
-        <w:t>. Após a escolha de um tema, o sistema recupera</w:t>
-      </w:r>
-      <w:r>
-        <w:t>rá os dados do banco de dados e exibirá</w:t>
-      </w:r>
-      <w:r>
-        <w:t xml:space="preserve"> na tela do aplicativo, permitindo que o usuário tenha acesso ao conteúdo de forma rápida e clara.</w:t>
-      </w:r>
-    </w:p>
-    <w:p>
-      <w:r>
-        <w:t>O último fluxo representa a verificação de autenticação ao acessar áreas restritas do aplicativo. Sempre que o usuário tenta</w:t>
-      </w:r>
-      <w:r>
-        <w:t>r</w:t>
-      </w:r>
-      <w:r>
-        <w:t xml:space="preserve"> acessar uma funcionalidade protegida, como o agendamento ou o histórico de coletas, o sistema verifica</w:t>
-      </w:r>
-      <w:r>
-        <w:t>rá</w:t>
-      </w:r>
-      <w:r>
-        <w:t xml:space="preserve"> automaticamente se o </w:t>
-      </w:r>
-      <w:r>
-        <w:rPr>
-          <w:i/>
-        </w:rPr>
-        <w:t>token</w:t>
-      </w:r>
-      <w:r>
-        <w:t xml:space="preserve"> de autenticação ainda está válido. Caso esteja, a autorização</w:t>
+        <w:t>O questionário foi aplicado de forma anônima, entre os dias 15 e 25 de abril de 2025, com o objetivo de entender a percepção das pessoas sobre o sistema Donate. Ele foi enviado para alunos da FAI, amigos, colegas e familiares de mães que amamentam. Ao todo, 25 pessoas responderam ao formulário. As respostas ajudaram a melhorar a interface e o conteúdo do sistema, tornando-o mais claro, útil e fácil de usar.</w:t>
       </w:r>
       <w:r>
         <w:t xml:space="preserve"> </w:t>
       </w:r>
       <w:r>
-        <w:t>será</w:t>
-      </w:r>
-      <w:r>
-        <w:t xml:space="preserve"> c</w:t>
-      </w:r>
-      <w:r>
-        <w:t>oncedida</w:t>
-      </w:r>
-      <w:r>
-        <w:t xml:space="preserve"> sem necessidade de nova autenticação</w:t>
-      </w:r>
-      <w:r>
-        <w:t>, mantendo a segurança e a fluidez do uso.</w:t>
-      </w:r>
-    </w:p>
-    <w:p>
-      <w:r>
-        <w:rPr>
-          <w:highlight w:val="yellow"/>
-        </w:rPr>
-        <w:t>/*</w:t>
-      </w:r>
-      <w:r>
-        <w:rPr>
-          <w:highlight w:val="yellow"/>
-        </w:rPr>
-        <w:t>A figura não está na pasta</w:t>
-      </w:r>
-      <w:r>
-        <w:rPr>
-          <w:highlight w:val="yellow"/>
-        </w:rPr>
-        <w:t>.</w:t>
-      </w:r>
-      <w:r>
-        <w:rPr>
-          <w:highlight w:val="yellow"/>
-        </w:rPr>
-        <w:t>.</w:t>
-      </w:r>
-      <w:r>
-        <w:t>*/</w:t>
-      </w:r>
-    </w:p>
-    <w:p>
-      <w:pPr>
-        <w:pStyle w:val="Ttulo2"/>
-      </w:pPr>
-      <w:bookmarkStart w:id="59" w:name="_Toc209020983"/>
-      <w:r>
-        <w:t xml:space="preserve">6.3 VISÃO </w:t>
-      </w:r>
-      <w:r>
-        <w:t>DOS</w:t>
-      </w:r>
-      <w:r>
-        <w:t xml:space="preserve"> DADOS</w:t>
-      </w:r>
-      <w:bookmarkEnd w:id="59"/>
-    </w:p>
-    <w:p>
-      <w:r>
-        <w:t xml:space="preserve">Nesta seção, é apresentado o desenvolvimento da modelagem lógica e a criação do banco de dados relacional do sistema </w:t>
-      </w:r>
-      <w:r>
-        <w:t>de software Donate</w:t>
-      </w:r>
-      <w:r>
-        <w:t>, utilizando o PostgreSQL como sistema gerenciador</w:t>
-      </w:r>
-      <w:r>
-        <w:t xml:space="preserve"> de banco de dados</w:t>
-      </w:r>
-      <w:r>
-        <w:t xml:space="preserve">. </w:t>
-      </w:r>
-      <w:r>
-        <w:t>Aqui se mostra a estrutura de uma base de dados que permitirá</w:t>
-      </w:r>
-      <w:r>
-        <w:t xml:space="preserve"> o registro e a organização </w:t>
-      </w:r>
-      <w:r>
-        <w:t xml:space="preserve">dos dados dos </w:t>
-      </w:r>
-      <w:r>
-        <w:t>usuários (doadoras, receptoras e pro</w:t>
-      </w:r>
-      <w:r>
-        <w:t>fissionais de saúde), municípios</w:t>
-      </w:r>
-      <w:r>
-        <w:t xml:space="preserve">, </w:t>
-      </w:r>
-      <w:r>
-        <w:t xml:space="preserve">postos de coleta e </w:t>
-      </w:r>
-      <w:r>
-        <w:t xml:space="preserve">bancos de leite e às doações realizadas. Para isso, </w:t>
-      </w:r>
-      <w:r>
-        <w:t>constam</w:t>
-      </w:r>
-      <w:r>
-        <w:t xml:space="preserve"> </w:t>
-      </w:r>
-      <w:r>
-        <w:t xml:space="preserve">as </w:t>
-      </w:r>
-      <w:r>
-        <w:t xml:space="preserve">entidades principais, seus respectivos atributos e domínios, além das </w:t>
-      </w:r>
-      <w:r>
-        <w:lastRenderedPageBreak/>
-        <w:t xml:space="preserve">restrições de integridade, como chaves primárias e estrangeiras. A estrutura proposta garante a consistência e a integridade dos dados, facilitando a manipulação e o relacionamento entre as informações. A partir desse modelo, foi gerado o código </w:t>
-      </w:r>
-      <w:r>
-        <w:t xml:space="preserve">em </w:t>
-      </w:r>
-      <w:r>
-        <w:t>Structured Query Language</w:t>
-      </w:r>
-      <w:r>
-        <w:t xml:space="preserve"> (SQL</w:t>
-      </w:r>
-      <w:r>
-        <w:t>)</w:t>
-      </w:r>
-      <w:r>
-        <w:t xml:space="preserve"> responsável pela criação das tabelas no banco de dados, permitindo a implementação prática da estrutura lógica planejada. </w:t>
-      </w:r>
-    </w:p>
-    <w:p/>
-    <w:p>
-      <w:pPr>
-        <w:pStyle w:val="Ttulo3"/>
-      </w:pPr>
-      <w:bookmarkStart w:id="60" w:name="_Toc209020984"/>
-      <w:r>
-        <w:t xml:space="preserve">6.3.1 Modelo </w:t>
-      </w:r>
-      <w:r>
-        <w:t>Lógico</w:t>
-      </w:r>
-      <w:bookmarkEnd w:id="60"/>
-    </w:p>
-    <w:p>
-      <w:r>
-        <w:t xml:space="preserve">Com base no modelo conceitual elaborado no Capítulo 5, </w:t>
-      </w:r>
-      <w:r>
-        <w:t>n</w:t>
-      </w:r>
-      <w:r>
-        <w:t xml:space="preserve">esta seção está </w:t>
-      </w:r>
-      <w:r>
-        <w:t>o modelo lógico de dados, também conhecido como modelo operacional. Este modelo tem como objetivo representar, de forma mais próxima da implementação, as estruturas de dados que serão de fato persistidas no banco de dados relacional.</w:t>
-      </w:r>
-    </w:p>
-    <w:p>
-      <w:r>
-        <w:t xml:space="preserve">O modelo lógico define as entidades, seus atributos, domínios, tipos de dados e restrições de integridade, como chaves primárias e estrangeiras, garantindo a consistência e a normalização dos dados. Neste projeto, o modelo suportar a gestão </w:t>
-      </w:r>
-      <w:r>
-        <w:t>d</w:t>
-      </w:r>
-      <w:r>
-        <w:t xml:space="preserve">os usuários do sistema (como doadoras, receptoras e profissionais de saúde), </w:t>
-      </w:r>
-      <w:r>
-        <w:t>aos municípios</w:t>
-      </w:r>
-      <w:r>
-        <w:t xml:space="preserve">, aos </w:t>
-      </w:r>
-      <w:r>
-        <w:t xml:space="preserve">postos de coleta e </w:t>
-      </w:r>
-      <w:r>
-        <w:t>bancos de leite humano e às doações realizadas.</w:t>
-      </w:r>
-    </w:p>
-    <w:p>
-      <w:r>
-        <w:t>Cada tabela foi estruturada considerando as necessidades funcionais do sistema e o relacionamento entre as entidades, respeitando as boas práticas de modelagem de dados. O resultado é um modelo que serve de base direta para a criação do banco de dados físico em PostgreSQL, conforme descrito na próxima seção.</w:t>
-      </w:r>
-    </w:p>
-    <w:p>
-      <w:r>
-        <w:t>O modelo lógico completo, representado em formato descritivo e visual, encont</w:t>
-      </w:r>
-      <w:r>
-        <w:t>ra-se disponível no Apêndice D.</w:t>
-      </w:r>
-    </w:p>
-    <w:p/>
-    <w:p>
-      <w:pPr>
-        <w:pStyle w:val="Ttulo3"/>
-      </w:pPr>
-      <w:bookmarkStart w:id="61" w:name="_Toc209020985"/>
-      <w:r>
-        <w:t>6.3.2 Dicionário de D</w:t>
-      </w:r>
-      <w:r>
-        <w:t>ados</w:t>
-      </w:r>
-      <w:r>
-        <w:t xml:space="preserve"> do Modelo </w:t>
-      </w:r>
-      <w:r>
-        <w:t>Lógico</w:t>
-      </w:r>
-      <w:bookmarkEnd w:id="61"/>
-    </w:p>
-    <w:p>
-      <w:r>
-        <w:t>O dicionário de dados encontra-se disponível exclusivamente no Apêndice E.</w:t>
-      </w:r>
-    </w:p>
-    <w:p>
-      <w:pPr>
-        <w:pStyle w:val="Ttulo2"/>
-      </w:pPr>
-      <w:bookmarkStart w:id="62" w:name="_Toc209020986"/>
-      <w:r>
-        <w:lastRenderedPageBreak/>
-        <w:t>6.</w:t>
-      </w:r>
-      <w:r>
-        <w:t>4</w:t>
-      </w:r>
-      <w:r>
-        <w:t xml:space="preserve"> PROJETO DA INTERAÇÃO HUMANO-COMPUTADOR</w:t>
-      </w:r>
-      <w:bookmarkEnd w:id="62"/>
-    </w:p>
-    <w:p>
-      <w:bookmarkStart w:id="63" w:name="_Toc198201049"/>
-      <w:r>
-        <w:t>A interação humano-computador (</w:t>
-      </w:r>
-      <w:r>
-        <w:t>IHC</w:t>
-      </w:r>
-      <w:r>
-        <w:t xml:space="preserve">) visa garantir que os usuários consigam utilizar o sistema de forma simples, eficiente </w:t>
-      </w:r>
-      <w:r>
-        <w:t>e satisfatória, oferendo para isso, interfaces de usuário com alto grau de usabilidade</w:t>
-      </w:r>
-      <w:r>
-        <w:t xml:space="preserve">. Para isso, </w:t>
-      </w:r>
-      <w:r>
-        <w:t>são</w:t>
-      </w:r>
-      <w:r>
-        <w:t xml:space="preserve"> considerados os perfis de usuários, os padrões ergonômicos e as heurísticas de usabilidade mais ade</w:t>
-      </w:r>
-      <w:r>
-        <w:t>quadas ao contexto do sistema de software</w:t>
-      </w:r>
-      <w:r>
-        <w:t xml:space="preserve"> Donate.</w:t>
-      </w:r>
-      <w:bookmarkEnd w:id="63"/>
-    </w:p>
-    <w:p/>
-    <w:p>
-      <w:pPr>
-        <w:pStyle w:val="Ttulo3"/>
-      </w:pPr>
-      <w:bookmarkStart w:id="64" w:name="_Toc209020987"/>
-      <w:r>
-        <w:t>6.</w:t>
-      </w:r>
-      <w:r>
-        <w:t>4</w:t>
-      </w:r>
-      <w:r>
-        <w:t xml:space="preserve">.1 </w:t>
-      </w:r>
-      <w:r>
-        <w:t>Perfil</w:t>
-      </w:r>
-      <w:r>
-        <w:t xml:space="preserve"> de</w:t>
-      </w:r>
-      <w:r>
-        <w:t xml:space="preserve"> U</w:t>
-      </w:r>
-      <w:r>
-        <w:t>suário</w:t>
-      </w:r>
-      <w:bookmarkEnd w:id="64"/>
-    </w:p>
-    <w:p>
-      <w:bookmarkStart w:id="65" w:name="_Toc192060119"/>
-      <w:r>
-        <w:t>Existem ao menos</w:t>
-      </w:r>
-      <w:r>
-        <w:t xml:space="preserve"> três perfis principais de usuários que irão interagir com </w:t>
-      </w:r>
-      <w:r>
-        <w:t>o sistema</w:t>
-      </w:r>
-      <w:r>
-        <w:t xml:space="preserve">: doadoras, receptoras e profissionais da saúde. As doadoras são mulheres que estão em fase de amamentação e desejam contribuir com a doação de </w:t>
-      </w:r>
-      <w:r>
-        <w:t>leite humano para auxiliar outra</w:t>
-      </w:r>
-      <w:r>
-        <w:t xml:space="preserve">s </w:t>
-      </w:r>
-      <w:r>
-        <w:t>crianças</w:t>
-      </w:r>
-      <w:r>
-        <w:t xml:space="preserve">. Esse grupo necessita de orientações claras, acessíveis e com linguagem simples, além de informações seguras sobre os benefícios e o processo da doação. As receptoras são mães ou responsáveis por </w:t>
-      </w:r>
-      <w:r>
-        <w:t>lactentes</w:t>
-      </w:r>
-      <w:r>
-        <w:t xml:space="preserve"> que receberão o leite doado. Elas buscam confiança no processo e desejam compreender como é feito o controle de qualidade e a triagem das doações. Já os profissionais da saúde incluem estudantes e técnicos de enfermagem, bem como outros colaboradores que atuam diretamente </w:t>
-      </w:r>
-      <w:r>
-        <w:t>no setor da Saúde</w:t>
-      </w:r>
-      <w:r>
-        <w:t>. Esses profissionais utilizam o sistema para orientar as doadoras, monitorar coletas e garantir a segurança e eficiência de todo o processo.</w:t>
-      </w:r>
-    </w:p>
-    <w:p>
-      <w:r>
-        <w:t>Com o objetivo de entender melhor as necessidades desses usuários, foram realizadas entrevistas com alunos do curso de enfermagem e conversas com a coordenação. A partir desses contatos, foi elaborado um questionário simples e direto, com perguntas objetivas sobre o projeto, abordando aspectos como acessibilidade, clareza das informações e utilidade do sistema.</w:t>
-      </w:r>
-      <w:r>
-        <w:t xml:space="preserve"> </w:t>
-      </w:r>
-      <w:r>
-        <w:t>O questionário foi aplicado de forma anônima, entre os dias 15 e 25 de abril de 2025, com o objetivo de entender a percepção das pessoas sobre o sistema Donate. Ele foi enviado para alunos da FAI, amigos, colegas e familiares de mães que amamentam. Ao todo, 25 pessoas responderam ao formulário. As respostas ajudaram a melhorar a interface e o conteúdo do sistema, tornando-o mais claro, útil e fácil de usar.</w:t>
-      </w:r>
-      <w:r>
-        <w:t xml:space="preserve"> </w:t>
-      </w:r>
-      <w:r>
         <w:t>Os resultados completos encontram-se no Apêndice G deste trabalho.</w:t>
       </w:r>
     </w:p>
+    <w:p/>
     <w:p>
       <w:pPr>
         <w:pStyle w:val="Ttulo3"/>
@@ -17316,7 +18036,6 @@
       <w:bookmarkStart w:id="66" w:name="_Toc204949523"/>
       <w:bookmarkStart w:id="67" w:name="_Toc209020988"/>
       <w:r>
-        <w:lastRenderedPageBreak/>
         <w:t>6.4.2 Projeto da Interface de Usuário</w:t>
       </w:r>
       <w:bookmarkEnd w:id="66"/>
@@ -17389,6 +18108,7 @@
     </w:p>
     <w:p>
       <w:r>
+        <w:lastRenderedPageBreak/>
         <w:t xml:space="preserve">Além disso, a interface foi desenvolvida de forma responsiva, </w:t>
       </w:r>
       <w:r>
@@ -17421,7 +18141,6 @@
         <w:keepNext/>
       </w:pPr>
       <w:r>
-        <w:lastRenderedPageBreak/>
         <w:drawing>
           <wp:inline distT="0" distB="0" distL="0" distR="0" wp14:anchorId="0FA3B713" wp14:editId="04785323">
             <wp:extent cx="5760720" cy="4363720"/>
@@ -17531,12 +18250,12 @@
     </w:p>
     <w:p>
       <w:r>
+        <w:lastRenderedPageBreak/>
         <w:t>A consistência é mantida em toda a aplicação por meio do uso do mesmo padrão de cores, cartões, fontes e estilos. Isso facilita o reconhecimento, evitando que o usuário precise memorizar comandos ou caminhos para realizar suas tarefas. A interface também se mantém minimalista, sem excesso de elementos, priorizando clareza e objetividade.</w:t>
       </w:r>
     </w:p>
     <w:p>
       <w:r>
-        <w:lastRenderedPageBreak/>
         <w:t>Outro aspecto importante é o controle e a liberdade do usuário, já que ele pode acessar facilmente áreas como “Meu Perfil” e “Meus Agendamentos”, ou ainda sair do sistema quando desejar. Além disso, os botões são bem rotulados, o que ajuda na prevenção de erros, e o design geral se mostra simples o suficiente para atender tanto usuários iniciantes quanto mais experientes.</w:t>
       </w:r>
     </w:p>
@@ -17870,12 +18589,14 @@
       <w:r>
         <w:t xml:space="preserve">De acordo com </w:t>
       </w:r>
+      <w:proofErr w:type="spellStart"/>
       <w:r>
         <w:rPr>
           <w:highlight w:val="yellow"/>
         </w:rPr>
         <w:t>Tanenbaum</w:t>
       </w:r>
+      <w:proofErr w:type="spellEnd"/>
       <w:r>
         <w:t xml:space="preserve"> </w:t>
       </w:r>
@@ -17997,8 +18718,29 @@
       </w:r>
     </w:p>
     <w:p>
-      <w:r>
-        <w:t xml:space="preserve">Coulouris, Dollimore e Kindberg </w:t>
+      <w:proofErr w:type="spellStart"/>
+      <w:r>
+        <w:t>Coulouris</w:t>
+      </w:r>
+      <w:proofErr w:type="spellEnd"/>
+      <w:r>
+        <w:t xml:space="preserve">, </w:t>
+      </w:r>
+      <w:proofErr w:type="spellStart"/>
+      <w:r>
+        <w:t>Dollimore</w:t>
+      </w:r>
+      <w:proofErr w:type="spellEnd"/>
+      <w:r>
+        <w:t xml:space="preserve"> e </w:t>
+      </w:r>
+      <w:proofErr w:type="spellStart"/>
+      <w:r>
+        <w:t>Kindberg</w:t>
+      </w:r>
+      <w:proofErr w:type="spellEnd"/>
+      <w:r>
+        <w:t xml:space="preserve"> </w:t>
       </w:r>
       <w:r>
         <w:t>(2007) afirmam que falhas em sistemas distribuídos são parciais, pois todos eles possuem componentes que funcionam independentemente, portanto, mesmo c</w:t>
@@ -18409,6 +19151,7 @@
         <w:lastRenderedPageBreak/>
         <w:t xml:space="preserve">P3 - processo </w:t>
       </w:r>
+      <w:proofErr w:type="spellStart"/>
       <w:r>
         <w:rPr>
           <w:i/>
@@ -18416,6 +19159,7 @@
         </w:rPr>
         <w:t>back-end</w:t>
       </w:r>
+      <w:proofErr w:type="spellEnd"/>
       <w:r>
         <w:t xml:space="preserve"> (Spring Boot): conecta APIs com o banco de dados, gerencia conexões de usuários e alimenta os aplicativos Web e </w:t>
       </w:r>
@@ -18448,8 +19192,17 @@
           <w:i/>
           <w:iCs/>
         </w:rPr>
-        <w:t>front-end</w:t>
-      </w:r>
+        <w:t>front-</w:t>
+      </w:r>
+      <w:proofErr w:type="spellStart"/>
+      <w:r>
+        <w:rPr>
+          <w:i/>
+          <w:iCs/>
+        </w:rPr>
+        <w:t>end</w:t>
+      </w:r>
+      <w:proofErr w:type="spellEnd"/>
       <w:r>
         <w:t xml:space="preserve"> (Angular</w:t>
       </w:r>
@@ -18652,7 +19405,23 @@
     </w:p>
     <w:p>
       <w:r>
-        <w:t>Serão detalhados os módulos de software implementados, a integração entre os componentes de front-end e back-end, bem como as bibliotecas, frameworks e linguagens utilizadas. Além disso, são apresentados os padrões de projeto aplicados e as estratégias adotadas para garantir qualidade, segurança e escalabilidade do sistema.</w:t>
+        <w:t>Serão detalhados os módulos de software implementados, a integração entre os componentes de front-</w:t>
+      </w:r>
+      <w:proofErr w:type="spellStart"/>
+      <w:r>
+        <w:t>end</w:t>
+      </w:r>
+      <w:proofErr w:type="spellEnd"/>
+      <w:r>
+        <w:t xml:space="preserve"> e </w:t>
+      </w:r>
+      <w:proofErr w:type="spellStart"/>
+      <w:r>
+        <w:t>back-end</w:t>
+      </w:r>
+      <w:proofErr w:type="spellEnd"/>
+      <w:r>
+        <w:t>, bem como as bibliotecas, frameworks e linguagens utilizadas. Além disso, são apresentados os padrões de projeto aplicados e as estratégias adotadas para garantir qualidade, segurança e escalabilidade do sistema.</w:t>
       </w:r>
     </w:p>
     <w:p>
@@ -18660,6 +19429,7 @@
         <w:t>Dessa forma, este capítulo evidencia como as decisões de arquitetura foram traduzidas em código, consolidando a proposta do sistema Donate como uma ferramenta tecnológica voltada ao incentivo e à facilitação da doação de leite materno.</w:t>
       </w:r>
     </w:p>
+    <w:p/>
     <w:p>
       <w:pPr>
         <w:pStyle w:val="Ttulo2"/>
@@ -18703,8 +19473,17 @@
           <w:bCs w:val="0"/>
           <w:i/>
         </w:rPr>
-        <w:t>Front-end</w:t>
-      </w:r>
+        <w:t>Front-</w:t>
+      </w:r>
+      <w:proofErr w:type="spellStart"/>
+      <w:r>
+        <w:rPr>
+          <w:bCs w:val="0"/>
+          <w:i/>
+        </w:rPr>
+        <w:t>end</w:t>
+      </w:r>
+      <w:proofErr w:type="spellEnd"/>
       <w:r>
         <w:rPr>
           <w:bCs w:val="0"/>
@@ -18783,13 +19562,22 @@
           <w:bCs w:val="0"/>
           <w:i/>
         </w:rPr>
-        <w:t>Back-end</w:t>
-      </w:r>
+        <w:t>Back-</w:t>
+      </w:r>
+      <w:proofErr w:type="spellStart"/>
       <w:r>
         <w:rPr>
           <w:bCs w:val="0"/>
           <w:i/>
         </w:rPr>
+        <w:t>end</w:t>
+      </w:r>
+      <w:proofErr w:type="spellEnd"/>
+      <w:r>
+        <w:rPr>
+          <w:bCs w:val="0"/>
+          <w:i/>
+        </w:rPr>
         <w:t xml:space="preserve"> </w:t>
       </w:r>
       <w:r>
@@ -18835,8 +19623,16 @@
         <w:rPr>
           <w:i/>
         </w:rPr>
-        <w:t>front-end</w:t>
-      </w:r>
+        <w:t>front-</w:t>
+      </w:r>
+      <w:proofErr w:type="spellStart"/>
+      <w:r>
+        <w:rPr>
+          <w:i/>
+        </w:rPr>
+        <w:t>end</w:t>
+      </w:r>
+      <w:proofErr w:type="spellEnd"/>
       <w:r>
         <w:t xml:space="preserve"> consiga se comunicar.</w:t>
       </w:r>
@@ -18853,6 +19649,7 @@
         <w:rPr>
           <w:bCs w:val="0"/>
         </w:rPr>
+        <w:lastRenderedPageBreak/>
         <w:t>Banco de d</w:t>
       </w:r>
       <w:r>
@@ -18874,11 +19671,13 @@
         <w:t>todos registros</w:t>
       </w:r>
       <w:r>
-        <w:t xml:space="preserve"> do sistema é armazenada no banco de dados, como dados dos usuários, registros de doações, localização dos bancos de leite, entre outros. </w:t>
-      </w:r>
-      <w:r>
-        <w:lastRenderedPageBreak/>
-        <w:t xml:space="preserve">Para isso, </w:t>
+        <w:t xml:space="preserve"> do sistema </w:t>
+      </w:r>
+      <w:r>
+        <w:t>são</w:t>
+      </w:r>
+      <w:r>
+        <w:t xml:space="preserve"> armazenada no banco de dados, como dados dos usuários, registros de doações, localização dos bancos de leite, entre outros. Para isso, </w:t>
       </w:r>
       <w:r>
         <w:t>utiliza-se</w:t>
@@ -18918,7 +19717,15 @@
         <w:t xml:space="preserve"> postos de coleta/</w:t>
       </w:r>
       <w:r>
-        <w:t xml:space="preserve">bancos de leite mais próximos do usuário. Para isso, utiliza informações de latitude e longitude registradas no cadastro e faz integração com APIs de mapas (OpenStreetMap), ajudando </w:t>
+        <w:t>bancos de leite mais próximos do usuário. Para isso, utiliza informações de latitude e longitude registradas no cadastro e faz integração com APIs de mapas (</w:t>
+      </w:r>
+      <w:proofErr w:type="spellStart"/>
+      <w:r>
+        <w:t>OpenStreetMap</w:t>
+      </w:r>
+      <w:proofErr w:type="spellEnd"/>
+      <w:r>
+        <w:t xml:space="preserve">), ajudando </w:t>
       </w:r>
       <w:r>
         <w:t>na localização de forma prática;</w:t>
@@ -18961,28 +19768,38 @@
           <w:i/>
           <w:highlight w:val="yellow"/>
         </w:rPr>
-        <w:t>Front-end</w:t>
-      </w:r>
-      <w:r>
-        <w:rPr>
-          <w:bCs w:val="0"/>
-          <w:highlight w:val="yellow"/>
-        </w:rPr>
-        <w:t xml:space="preserve"> (Aplicativo </w:t>
-      </w:r>
+        <w:t>Front-</w:t>
+      </w:r>
+      <w:proofErr w:type="spellStart"/>
       <w:r>
         <w:rPr>
           <w:bCs w:val="0"/>
           <w:i/>
           <w:highlight w:val="yellow"/>
         </w:rPr>
-        <w:t>Mobile</w:t>
-      </w:r>
+        <w:t>end</w:t>
+      </w:r>
+      <w:proofErr w:type="spellEnd"/>
       <w:r>
         <w:rPr>
           <w:bCs w:val="0"/>
           <w:highlight w:val="yellow"/>
         </w:rPr>
+        <w:t xml:space="preserve"> (Aplicativo </w:t>
+      </w:r>
+      <w:r>
+        <w:rPr>
+          <w:bCs w:val="0"/>
+          <w:i/>
+          <w:highlight w:val="yellow"/>
+        </w:rPr>
+        <w:t>Mobile</w:t>
+      </w:r>
+      <w:r>
+        <w:rPr>
+          <w:bCs w:val="0"/>
+          <w:highlight w:val="yellow"/>
+        </w:rPr>
         <w:t>):</w:t>
       </w:r>
     </w:p>
@@ -19120,6 +19937,7 @@
       </w:r>
     </w:p>
     <w:p>
+      <w:proofErr w:type="spellStart"/>
       <w:r>
         <w:rPr>
           <w:highlight w:val="yellow"/>
@@ -19132,14 +19950,17 @@
         </w:rPr>
         <w:t>penStreetMap</w:t>
       </w:r>
-    </w:p>
-    <w:p>
+      <w:proofErr w:type="spellEnd"/>
+    </w:p>
+    <w:p>
+      <w:proofErr w:type="spellStart"/>
       <w:r>
         <w:rPr>
           <w:highlight w:val="yellow"/>
         </w:rPr>
         <w:t>Flutter</w:t>
       </w:r>
+      <w:proofErr w:type="spellEnd"/>
     </w:p>
     <w:p/>
     <w:p>
@@ -19148,6 +19969,7 @@
       </w:pPr>
       <w:bookmarkStart w:id="87" w:name="_Toc209020997"/>
       <w:r>
+        <w:lastRenderedPageBreak/>
         <w:t xml:space="preserve">7.2.2 </w:t>
       </w:r>
       <w:r>
@@ -19160,8 +19982,16 @@
         <w:rPr>
           <w:i/>
         </w:rPr>
-        <w:t>esign Patterns</w:t>
-      </w:r>
+        <w:t xml:space="preserve">esign </w:t>
+      </w:r>
+      <w:proofErr w:type="spellStart"/>
+      <w:r>
+        <w:rPr>
+          <w:i/>
+        </w:rPr>
+        <w:t>Patterns</w:t>
+      </w:r>
+      <w:proofErr w:type="spellEnd"/>
       <w:r>
         <w:t xml:space="preserve"> Aplicados</w:t>
       </w:r>
@@ -19177,6 +20007,7 @@
       <w:r>
         <w:t xml:space="preserve"> aplicados diversos padrões de projeto com o objetivo de manter a organização, reduzir o acoplamento entre os componentes e facilitar a manutenção do código. Esses padrões aparecem tanto no </w:t>
       </w:r>
+      <w:proofErr w:type="spellStart"/>
       <w:r>
         <w:rPr>
           <w:i/>
@@ -19184,7 +20015,11 @@
         <w:t>back-en</w:t>
       </w:r>
       <w:r>
-        <w:t xml:space="preserve">d quanto no </w:t>
+        <w:t>d</w:t>
+      </w:r>
+      <w:proofErr w:type="spellEnd"/>
+      <w:r>
+        <w:t xml:space="preserve"> quanto no </w:t>
       </w:r>
       <w:r>
         <w:rPr>
@@ -19204,7 +20039,6 @@
         </w:numPr>
       </w:pPr>
       <w:r>
-        <w:lastRenderedPageBreak/>
         <w:t>M</w:t>
       </w:r>
       <w:r>
@@ -19213,11 +20047,19 @@
       <w:r>
         <w:t xml:space="preserve">: padrão arquitetural aplicado na camada de </w:t>
       </w:r>
+      <w:proofErr w:type="spellStart"/>
       <w:r>
         <w:rPr>
           <w:i/>
         </w:rPr>
-        <w:t>back-end</w:t>
+        <w:t>back</w:t>
+      </w:r>
+      <w:proofErr w:type="spellEnd"/>
+      <w:r>
+        <w:rPr>
+          <w:i/>
+        </w:rPr>
+        <w:t>-end</w:t>
       </w:r>
       <w:r>
         <w:t xml:space="preserve">. </w:t>
@@ -19235,8 +20077,16 @@
         <w:rPr>
           <w:i/>
         </w:rPr>
-        <w:t>front-end</w:t>
-      </w:r>
+        <w:t>front-</w:t>
+      </w:r>
+      <w:proofErr w:type="spellStart"/>
+      <w:r>
+        <w:rPr>
+          <w:i/>
+        </w:rPr>
+        <w:t>end</w:t>
+      </w:r>
+      <w:proofErr w:type="spellEnd"/>
       <w:r>
         <w:t xml:space="preserve"> funciona como a camada de visão. Essa divisão melhora a clareza do código e</w:t>
       </w:r>
@@ -19251,12 +20101,28 @@
           <w:numId w:val="20"/>
         </w:numPr>
       </w:pPr>
+      <w:proofErr w:type="spellStart"/>
       <w:r>
         <w:rPr>
           <w:i/>
         </w:rPr>
-        <w:t>Repository Pattern</w:t>
-      </w:r>
+        <w:t>Repository</w:t>
+      </w:r>
+      <w:proofErr w:type="spellEnd"/>
+      <w:r>
+        <w:rPr>
+          <w:i/>
+        </w:rPr>
+        <w:t xml:space="preserve"> </w:t>
+      </w:r>
+      <w:proofErr w:type="spellStart"/>
+      <w:r>
+        <w:rPr>
+          <w:i/>
+        </w:rPr>
+        <w:t>Pattern</w:t>
+      </w:r>
+      <w:proofErr w:type="spellEnd"/>
       <w:r>
         <w:rPr>
           <w:b/>
@@ -19266,12 +20132,14 @@
       <w:r>
         <w:t xml:space="preserve"> utilizado no </w:t>
       </w:r>
+      <w:proofErr w:type="spellStart"/>
       <w:r>
         <w:rPr>
           <w:i/>
         </w:rPr>
         <w:t>back-end</w:t>
       </w:r>
+      <w:proofErr w:type="spellEnd"/>
       <w:r>
         <w:t xml:space="preserve"> para centralizar e organizar as operações de acesso ao banco de dados. Assim, a lógica de persistência fica isolada em classes específicas, permitindo que as regras de negócio sejam mantidas de </w:t>
       </w:r>
@@ -19286,12 +20154,28 @@
           <w:numId w:val="20"/>
         </w:numPr>
       </w:pPr>
+      <w:proofErr w:type="spellStart"/>
       <w:r>
         <w:rPr>
           <w:i/>
         </w:rPr>
-        <w:t>Dependency Injection</w:t>
-      </w:r>
+        <w:t>Dependency</w:t>
+      </w:r>
+      <w:proofErr w:type="spellEnd"/>
+      <w:r>
+        <w:rPr>
+          <w:i/>
+        </w:rPr>
+        <w:t xml:space="preserve"> </w:t>
+      </w:r>
+      <w:proofErr w:type="spellStart"/>
+      <w:r>
+        <w:rPr>
+          <w:i/>
+        </w:rPr>
+        <w:t>Injection</w:t>
+      </w:r>
+      <w:proofErr w:type="spellEnd"/>
       <w:r>
         <w:t>:</w:t>
       </w:r>
@@ -19313,10 +20197,26 @@
         <w:rPr>
           <w:i/>
         </w:rPr>
-        <w:t>Proxy Pattern</w:t>
-      </w:r>
-      <w:r>
-        <w:t xml:space="preserve"> (AuthGuard no Angular):</w:t>
+        <w:t xml:space="preserve">Proxy </w:t>
+      </w:r>
+      <w:proofErr w:type="spellStart"/>
+      <w:r>
+        <w:rPr>
+          <w:i/>
+        </w:rPr>
+        <w:t>Pattern</w:t>
+      </w:r>
+      <w:proofErr w:type="spellEnd"/>
+      <w:r>
+        <w:t xml:space="preserve"> (</w:t>
+      </w:r>
+      <w:proofErr w:type="spellStart"/>
+      <w:r>
+        <w:t>AuthGuard</w:t>
+      </w:r>
+      <w:proofErr w:type="spellEnd"/>
+      <w:r>
+        <w:t xml:space="preserve"> no Angular):</w:t>
       </w:r>
       <w:r>
         <w:t xml:space="preserve"> no </w:t>
@@ -19325,10 +20225,26 @@
         <w:rPr>
           <w:i/>
         </w:rPr>
-        <w:t>front-end</w:t>
-      </w:r>
-      <w:r>
-        <w:t xml:space="preserve">, o AuthGuard atua como um </w:t>
+        <w:t>front-</w:t>
+      </w:r>
+      <w:proofErr w:type="spellStart"/>
+      <w:r>
+        <w:rPr>
+          <w:i/>
+        </w:rPr>
+        <w:t>end</w:t>
+      </w:r>
+      <w:proofErr w:type="spellEnd"/>
+      <w:r>
+        <w:t xml:space="preserve">, o </w:t>
+      </w:r>
+      <w:proofErr w:type="spellStart"/>
+      <w:r>
+        <w:t>AuthGuard</w:t>
+      </w:r>
+      <w:proofErr w:type="spellEnd"/>
+      <w:r>
+        <w:t xml:space="preserve"> atua como um </w:t>
       </w:r>
       <w:r>
         <w:rPr>
@@ -19351,8 +20267,16 @@
         <w:rPr>
           <w:i/>
         </w:rPr>
-        <w:t>Chain of Responsibility</w:t>
-      </w:r>
+        <w:t xml:space="preserve">Chain of </w:t>
+      </w:r>
+      <w:proofErr w:type="spellStart"/>
+      <w:r>
+        <w:rPr>
+          <w:i/>
+        </w:rPr>
+        <w:t>Responsibility</w:t>
+      </w:r>
+      <w:proofErr w:type="spellEnd"/>
       <w:r>
         <w:t xml:space="preserve"> (HTTP Interceptor no Angular):</w:t>
       </w:r>
@@ -19385,21 +20309,25 @@
       <w:r>
         <w:t xml:space="preserve"> o Angular organiza o código em </w:t>
       </w:r>
+      <w:proofErr w:type="spellStart"/>
       <w:r>
         <w:rPr>
           <w:i/>
         </w:rPr>
         <w:t>components</w:t>
       </w:r>
+      <w:proofErr w:type="spellEnd"/>
       <w:r>
         <w:t xml:space="preserve"> (camada de visão), </w:t>
       </w:r>
+      <w:proofErr w:type="spellStart"/>
       <w:r>
         <w:rPr>
           <w:i/>
         </w:rPr>
         <w:t>services</w:t>
       </w:r>
+      <w:proofErr w:type="spellEnd"/>
       <w:r>
         <w:t xml:space="preserve"> (regras de negócio) e </w:t>
       </w:r>
@@ -19413,11 +20341,20 @@
         <w:t xml:space="preserve"> </w:t>
       </w:r>
       <w:r>
-        <w:t>(representação dos dados). Essa estrutura favorece o reuso de código, a testabilidade e a clareza no desenvolvimento.</w:t>
-      </w:r>
-    </w:p>
-    <w:p>
-      <w:r>
+        <w:t xml:space="preserve">(representação dos dados). Essa estrutura favorece o reuso de código, a </w:t>
+      </w:r>
+      <w:proofErr w:type="spellStart"/>
+      <w:r>
+        <w:t>testabilidade</w:t>
+      </w:r>
+      <w:proofErr w:type="spellEnd"/>
+      <w:r>
+        <w:t xml:space="preserve"> e a clareza no desenvolvimento.</w:t>
+      </w:r>
+    </w:p>
+    <w:p>
+      <w:r>
+        <w:lastRenderedPageBreak/>
         <w:t>Esses padrões, em conjunto, tornam o sistema mais modular, seguro e escalável, além de facilitarem o trabalho em equipe durante a evolução do projeto.</w:t>
       </w:r>
     </w:p>
@@ -19441,7 +20378,6 @@
       <w:bookmarkStart w:id="92" w:name="_Toc204949535"/>
       <w:bookmarkStart w:id="93" w:name="_Toc209020998"/>
       <w:r>
-        <w:lastRenderedPageBreak/>
         <w:t>8 PLANO DE TESTES</w:t>
       </w:r>
       <w:bookmarkEnd w:id="88"/>
@@ -19793,6 +20729,7 @@
         </w:numPr>
       </w:pPr>
       <w:r>
+        <w:lastRenderedPageBreak/>
         <w:t>o c</w:t>
       </w:r>
       <w:r>
@@ -19859,7 +20796,15 @@
         <w:t>bancos de leite humano via geolocalização</w:t>
       </w:r>
       <w:r>
-        <w:t xml:space="preserve"> (integração com OpenStreetMap);</w:t>
+        <w:t xml:space="preserve"> (integração com </w:t>
+      </w:r>
+      <w:proofErr w:type="spellStart"/>
+      <w:r>
+        <w:t>OpenStreetMap</w:t>
+      </w:r>
+      <w:proofErr w:type="spellEnd"/>
+      <w:r>
+        <w:t>);</w:t>
       </w:r>
     </w:p>
     <w:p>
@@ -19888,7 +20833,6 @@
     </w:p>
     <w:p>
       <w:r>
-        <w:lastRenderedPageBreak/>
         <w:t>A execução contemplou cenários de uso reais, incluindo tanto fluxos corretos (entradas válidas) quanto fluxos de exceção (erros de preenchimento ou falhas de conexão).</w:t>
       </w:r>
     </w:p>
@@ -20300,8 +21244,17 @@
               <w:rPr>
                 <w:lang w:val="en-GB"/>
               </w:rPr>
-              <w:t xml:space="preserve"> Gbytes</w:t>
+              <w:t xml:space="preserve"> </w:t>
             </w:r>
+            <w:proofErr w:type="spellStart"/>
+            <w:r>
+              <w:rPr>
+                <w:lang w:val="en-GB"/>
+              </w:rPr>
+              <w:lastRenderedPageBreak/>
+              <w:t>Gbytes</w:t>
+            </w:r>
+            <w:proofErr w:type="spellEnd"/>
             <w:r>
               <w:rPr>
                 <w:lang w:val="en-GB"/>
@@ -20324,8 +21277,16 @@
               <w:rPr>
                 <w:lang w:val="en-GB"/>
               </w:rPr>
-              <w:t xml:space="preserve"> Gbytes</w:t>
+              <w:t xml:space="preserve"> </w:t>
             </w:r>
+            <w:proofErr w:type="spellStart"/>
+            <w:r>
+              <w:rPr>
+                <w:lang w:val="en-GB"/>
+              </w:rPr>
+              <w:t>Gbytes</w:t>
+            </w:r>
+            <w:proofErr w:type="spellEnd"/>
             <w:r>
               <w:rPr>
                 <w:lang w:val="en-GB"/>
@@ -20345,7 +21306,12 @@
               </w:rPr>
             </w:pPr>
             <w:r>
-              <w:t>Desenvolvimento e execução de testes locais</w:t>
+              <w:lastRenderedPageBreak/>
+              <w:t xml:space="preserve">Desenvolvimento e </w:t>
+            </w:r>
+            <w:r>
+              <w:lastRenderedPageBreak/>
+              <w:t>execução de testes locais</w:t>
             </w:r>
           </w:p>
         </w:tc>
@@ -20363,6 +21329,7 @@
               <w:rPr>
                 <w:i/>
               </w:rPr>
+              <w:lastRenderedPageBreak/>
               <w:t>Laptop</w:t>
             </w:r>
             <w:r>
@@ -20379,7 +21346,23 @@
               <w:t>Acer Aspire 5, Intel i5, 8</w:t>
             </w:r>
             <w:r>
-              <w:t xml:space="preserve"> Gbytes de RAM, SSD 256 Gbytes.</w:t>
+              <w:t xml:space="preserve"> </w:t>
+            </w:r>
+            <w:proofErr w:type="spellStart"/>
+            <w:r>
+              <w:t>Gbytes</w:t>
+            </w:r>
+            <w:proofErr w:type="spellEnd"/>
+            <w:r>
+              <w:t xml:space="preserve"> de RAM, SSD 256 </w:t>
+            </w:r>
+            <w:proofErr w:type="spellStart"/>
+            <w:r>
+              <w:t>Gbytes</w:t>
+            </w:r>
+            <w:proofErr w:type="spellEnd"/>
+            <w:r>
+              <w:t>.</w:t>
             </w:r>
           </w:p>
           <w:tbl>
@@ -20646,8 +21629,13 @@
                 <w:rFonts w:eastAsia="Arial Unicode MS"/>
               </w:rPr>
             </w:pPr>
+            <w:proofErr w:type="spellStart"/>
             <w:r>
-              <w:t>Pivotal/VMware</w:t>
+              <w:t>Pivotal</w:t>
+            </w:r>
+            <w:proofErr w:type="spellEnd"/>
+            <w:r>
+              <w:t>/VMware</w:t>
             </w:r>
           </w:p>
         </w:tc>
@@ -20664,11 +21652,19 @@
             <w:r>
               <w:t xml:space="preserve">Implementação e validação da API no </w:t>
             </w:r>
+            <w:proofErr w:type="spellStart"/>
             <w:r>
               <w:rPr>
                 <w:i/>
               </w:rPr>
-              <w:t>back-end</w:t>
+              <w:t>back</w:t>
+            </w:r>
+            <w:proofErr w:type="spellEnd"/>
+            <w:r>
+              <w:rPr>
+                <w:i/>
+              </w:rPr>
+              <w:t>-end</w:t>
             </w:r>
             <w:r>
               <w:rPr>
@@ -20746,8 +21742,13 @@
                 <w:rFonts w:eastAsia="Arial Unicode MS"/>
               </w:rPr>
             </w:pPr>
+            <w:proofErr w:type="spellStart"/>
             <w:r>
-              <w:t>PgAdmin 4</w:t>
+              <w:t>PgAdmin</w:t>
+            </w:r>
+            <w:proofErr w:type="spellEnd"/>
+            <w:r>
+              <w:t xml:space="preserve"> 4</w:t>
             </w:r>
           </w:p>
         </w:tc>
@@ -20799,8 +21800,13 @@
                 <w:rFonts w:eastAsia="Arial Unicode MS"/>
               </w:rPr>
             </w:pPr>
+            <w:proofErr w:type="spellStart"/>
             <w:r>
-              <w:t>Postman 11.20</w:t>
+              <w:t>Postman</w:t>
+            </w:r>
+            <w:proofErr w:type="spellEnd"/>
+            <w:r>
+              <w:t xml:space="preserve"> 11.20</w:t>
             </w:r>
           </w:p>
         </w:tc>
@@ -20814,8 +21820,13 @@
                 <w:rFonts w:eastAsia="Arial Unicode MS"/>
               </w:rPr>
             </w:pPr>
+            <w:proofErr w:type="spellStart"/>
             <w:r>
-              <w:t>Postman Inc.</w:t>
+              <w:t>Postman</w:t>
+            </w:r>
+            <w:proofErr w:type="spellEnd"/>
+            <w:r>
+              <w:t xml:space="preserve"> Inc.</w:t>
             </w:r>
           </w:p>
         </w:tc>
@@ -20852,8 +21863,13 @@
                 <w:rFonts w:eastAsia="Arial Unicode MS"/>
               </w:rPr>
             </w:pPr>
+            <w:proofErr w:type="spellStart"/>
             <w:r>
-              <w:t>IntelliJ IDEA 2021.3.3</w:t>
+              <w:t>IntelliJ</w:t>
+            </w:r>
+            <w:proofErr w:type="spellEnd"/>
+            <w:r>
+              <w:t xml:space="preserve"> IDEA 2021.3.3</w:t>
             </w:r>
           </w:p>
         </w:tc>
@@ -20867,9 +21883,11 @@
                 <w:rFonts w:eastAsia="Arial Unicode MS"/>
               </w:rPr>
             </w:pPr>
+            <w:proofErr w:type="spellStart"/>
             <w:r>
               <w:t>JetBrains</w:t>
             </w:r>
+            <w:proofErr w:type="spellEnd"/>
           </w:p>
         </w:tc>
         <w:tc>
@@ -20892,7 +21910,21 @@
               <w:rPr>
                 <w:color w:val="FF0000"/>
               </w:rPr>
-              <w:t>Incluir JUnit...</w:t>
+              <w:t xml:space="preserve">Incluir </w:t>
+            </w:r>
+            <w:proofErr w:type="spellStart"/>
+            <w:r>
+              <w:rPr>
+                <w:color w:val="FF0000"/>
+              </w:rPr>
+              <w:t>JUnit</w:t>
+            </w:r>
+            <w:proofErr w:type="spellEnd"/>
+            <w:r>
+              <w:rPr>
+                <w:color w:val="FF0000"/>
+              </w:rPr>
+              <w:t>...</w:t>
             </w:r>
           </w:p>
         </w:tc>
@@ -20960,6 +21992,7 @@
         <w:rPr>
           <w:rFonts w:eastAsia="Arial Unicode MS"/>
         </w:rPr>
+        <w:lastRenderedPageBreak/>
         <w:t xml:space="preserve">   </w:t>
       </w:r>
       <w:bookmarkStart w:id="131" w:name="_Toc507751106"/>
@@ -21030,8 +22063,21 @@
         <w:rPr>
           <w:highlight w:val="yellow"/>
         </w:rPr>
-        <w:lastRenderedPageBreak/>
-        <w:t>/*O arquivo está desformatado, usar o mesmo tipo de fonte ao longo do documento. As entradas para os casos de teste precisam da indicação de valores para entrada. Trocar “login” para “Autenticação. Os casos de teste precisam de uma sequência lógica para acontecer.</w:t>
+        <w:t xml:space="preserve">/*O arquivo está </w:t>
+      </w:r>
+      <w:proofErr w:type="spellStart"/>
+      <w:r>
+        <w:rPr>
+          <w:highlight w:val="yellow"/>
+        </w:rPr>
+        <w:t>desformatado</w:t>
+      </w:r>
+      <w:proofErr w:type="spellEnd"/>
+      <w:r>
+        <w:rPr>
+          <w:highlight w:val="yellow"/>
+        </w:rPr>
+        <w:t>, usar o mesmo tipo de fonte ao longo do documento. As entradas para os casos de teste precisam da indicação de valores para entrada. Trocar “login” para “Autenticação. Os casos de teste precisam de uma sequência lógica para acontecer.</w:t>
       </w:r>
     </w:p>
     <w:p>
@@ -21818,12 +22864,14 @@
       <w:r>
         <w:t xml:space="preserve">ORGANIZAÇÃO MUNDIAL DA SAÚDE (OMS). </w:t>
       </w:r>
+      <w:proofErr w:type="spellStart"/>
       <w:r>
         <w:rPr>
           <w:b/>
         </w:rPr>
         <w:t>Breastfeeding</w:t>
       </w:r>
+      <w:proofErr w:type="spellEnd"/>
       <w:r>
         <w:t xml:space="preserve">. 2025. Disponível em: </w:t>
       </w:r>
@@ -21926,7 +22974,15 @@
         <w:t>Engenharia de Software</w:t>
       </w:r>
       <w:r>
-        <w:t>. 10. ed. São Paulo: Pearson Education, 2019.</w:t>
+        <w:t xml:space="preserve">. 10. ed. São Paulo: Pearson </w:t>
+      </w:r>
+      <w:proofErr w:type="spellStart"/>
+      <w:r>
+        <w:t>Education</w:t>
+      </w:r>
+      <w:proofErr w:type="spellEnd"/>
+      <w:r>
+        <w:t>, 2019.</w:t>
       </w:r>
     </w:p>
     <w:p>
@@ -22043,7 +23099,15 @@
         <w:t>s</w:t>
       </w:r>
       <w:r>
-        <w:t>. 2. ed. Rio de Janeiro: Novatec, 2020.</w:t>
+        <w:t xml:space="preserve">. 2. ed. Rio de Janeiro: </w:t>
+      </w:r>
+      <w:proofErr w:type="spellStart"/>
+      <w:r>
+        <w:t>Novatec</w:t>
+      </w:r>
+      <w:proofErr w:type="spellEnd"/>
+      <w:r>
+        <w:t>, 2020.</w:t>
       </w:r>
     </w:p>
     <w:p>
@@ -22185,7 +23249,15 @@
         <w:t>os</w:t>
       </w:r>
       <w:r>
-        <w:t>. 2. ed. São Paulo: Novatec, 2022.</w:t>
+        <w:t xml:space="preserve">. 2. ed. São Paulo: </w:t>
+      </w:r>
+      <w:proofErr w:type="spellStart"/>
+      <w:r>
+        <w:t>Novatec</w:t>
+      </w:r>
+      <w:proofErr w:type="spellEnd"/>
+      <w:r>
+        <w:t>, 2022.</w:t>
       </w:r>
     </w:p>
     <w:p>
@@ -22253,7 +23325,15 @@
         <w:t>: do básico ao avançado</w:t>
       </w:r>
       <w:r>
-        <w:t>. Florianópolis: eBook, 2022.</w:t>
+        <w:t xml:space="preserve">. Florianópolis: </w:t>
+      </w:r>
+      <w:proofErr w:type="spellStart"/>
+      <w:r>
+        <w:t>eBook</w:t>
+      </w:r>
+      <w:proofErr w:type="spellEnd"/>
+      <w:r>
+        <w:t>, 2022.</w:t>
       </w:r>
     </w:p>
     <w:p/>
@@ -22288,7 +23368,15 @@
     </w:p>
     <w:p>
       <w:r>
-        <w:t>O plano de elaboração e gerenciamento do projeto está disponível na pasta “ApêndiceA” que acompanha este documento.</w:t>
+        <w:t>O plano de elaboração e gerenciamento do projeto está disponível na pasta “</w:t>
+      </w:r>
+      <w:proofErr w:type="spellStart"/>
+      <w:r>
+        <w:t>ApêndiceA</w:t>
+      </w:r>
+      <w:proofErr w:type="spellEnd"/>
+      <w:r>
+        <w:t>” que acompanha este documento.</w:t>
       </w:r>
     </w:p>
     <w:p>
@@ -22330,7 +23418,15 @@
         <w:t>is</w:t>
       </w:r>
       <w:r>
-        <w:t xml:space="preserve"> na pasta “ApêndiceB” que acompanha este documento.</w:t>
+        <w:t xml:space="preserve"> na pasta “</w:t>
+      </w:r>
+      <w:proofErr w:type="spellStart"/>
+      <w:r>
+        <w:t>ApêndiceB</w:t>
+      </w:r>
+      <w:proofErr w:type="spellEnd"/>
+      <w:r>
+        <w:t>” que acompanha este documento.</w:t>
       </w:r>
     </w:p>
     <w:p>
@@ -22352,7 +23448,15 @@
     </w:p>
     <w:p>
       <w:r>
-        <w:t>O modelo de casos de uso está disponível na pasta “ApêndiceC” que acompanha este documento.</w:t>
+        <w:t>O modelo de casos de uso está disponível na pasta “</w:t>
+      </w:r>
+      <w:proofErr w:type="spellStart"/>
+      <w:r>
+        <w:t>ApêndiceC</w:t>
+      </w:r>
+      <w:proofErr w:type="spellEnd"/>
+      <w:r>
+        <w:t>” que acompanha este documento.</w:t>
       </w:r>
     </w:p>
     <w:p>
@@ -22374,7 +23478,15 @@
     </w:p>
     <w:p>
       <w:r>
-        <w:t>O modelo conceitual dos dados (representado por meio do modelo entidade-relacionamento), o modelo lógico dos dados e o dicionário dos dados do modelo lógico estão disponíveis na pasta “ApêndiceD” que acompanha este documento.</w:t>
+        <w:t>O modelo conceitual dos dados (representado por meio do modelo entidade-relacionamento), o modelo lógico dos dados e o dicionário dos dados do modelo lógico estão disponíveis na pasta “</w:t>
+      </w:r>
+      <w:proofErr w:type="spellStart"/>
+      <w:r>
+        <w:t>ApêndiceD</w:t>
+      </w:r>
+      <w:proofErr w:type="spellEnd"/>
+      <w:r>
+        <w:t>” que acompanha este documento.</w:t>
       </w:r>
     </w:p>
     <w:p>
@@ -22395,7 +23507,15 @@
     </w:p>
     <w:p>
       <w:r>
-        <w:t>Os modelos de interface de usuário de baixa e média fidelidades estão disponíveis na pasta “ApêndiceE” que acompanha este documento.</w:t>
+        <w:t>Os modelos de interface de usuário de baixa e média fidelidades estão disponíveis na pasta “</w:t>
+      </w:r>
+      <w:proofErr w:type="spellStart"/>
+      <w:r>
+        <w:t>ApêndiceE</w:t>
+      </w:r>
+      <w:proofErr w:type="spellEnd"/>
+      <w:r>
+        <w:t>” que acompanha este documento.</w:t>
       </w:r>
     </w:p>
     <w:p>
@@ -22434,7 +23554,15 @@
     </w:p>
     <w:p>
       <w:r>
-        <w:t>Os diagramas elaborados por meio da UML estão disponíveis na pasta “ApêndiceF” que acompanha este documento.</w:t>
+        <w:t>Os diagramas elaborados por meio da UML estão disponíveis na pasta “</w:t>
+      </w:r>
+      <w:proofErr w:type="spellStart"/>
+      <w:r>
+        <w:t>ApêndiceF</w:t>
+      </w:r>
+      <w:proofErr w:type="spellEnd"/>
+      <w:r>
+        <w:t>” que acompanha este documento.</w:t>
       </w:r>
     </w:p>
     <w:p/>
@@ -22480,7 +23608,15 @@
         </w:rPr>
       </w:pPr>
       <w:r>
-        <w:t>As entrevistas com os potenciais usuários do sistema encontram-se disponíveis na pasta “ApêndiceG” que acompanha este documento.</w:t>
+        <w:t>As entrevistas com os potenciais usuários do sistema encontram-se disponíveis na pasta “</w:t>
+      </w:r>
+      <w:proofErr w:type="spellStart"/>
+      <w:r>
+        <w:t>ApêndiceG</w:t>
+      </w:r>
+      <w:proofErr w:type="spellEnd"/>
+      <w:r>
+        <w:t>” que acompanha este documento.</w:t>
       </w:r>
       <w:bookmarkEnd w:id="155"/>
       <w:bookmarkEnd w:id="156"/>
@@ -25693,7 +26829,7 @@
     <w:link w:val="Ttulo3Char"/>
     <w:autoRedefine/>
     <w:qFormat/>
-    <w:rsid w:val="006106E3"/>
+    <w:rsid w:val="00195D78"/>
     <w:pPr>
       <w:keepNext/>
       <w:outlineLvl w:val="2"/>
@@ -26155,7 +27291,7 @@
     <w:name w:val="Título 3 Char"/>
     <w:basedOn w:val="Fontepargpadro"/>
     <w:link w:val="Ttulo3"/>
-    <w:rsid w:val="009079D9"/>
+    <w:rsid w:val="00195D78"/>
     <w:rPr>
       <w:rFonts w:cs="Arial"/>
       <w:b/>

</xml_diff>